<commit_message>
Finish Week 1 of Coursera Stanford ML
</commit_message>
<xml_diff>
--- a/MachineLearning/Coursera/StanfordMachineLearning/Week1/Week1.LinearAlgebra.docx
+++ b/MachineLearning/Coursera/StanfordMachineLearning/Week1/Week1.LinearAlgebra.docx
@@ -1942,21 +1942,7 @@
         <w:rPr>
           <w:b/>
         </w:rPr>
-        <w:t xml:space="preserve">Prediction = </w:t>
-      </w:r>
-      <w:proofErr w:type="spellStart"/>
-      <w:r>
-        <w:rPr>
-          <w:b/>
-        </w:rPr>
-        <w:t>DataMatrix</w:t>
-      </w:r>
-      <w:proofErr w:type="spellEnd"/>
-      <w:r>
-        <w:rPr>
-          <w:b/>
-        </w:rPr>
-        <w:t xml:space="preserve"> * Parameters</w:t>
+        <w:t>Prediction = DataMatrix * Parameters</w:t>
       </w:r>
       <w:r>
         <w:rPr>
@@ -2072,6 +2058,19 @@
           </wp:inline>
         </w:drawing>
       </w:r>
+    </w:p>
+    <w:p>
+      <w:pPr>
+        <w:pStyle w:val="ListBullet"/>
+        <w:numPr>
+          <w:ilvl w:val="0"/>
+          <w:numId w:val="0"/>
+        </w:numPr>
+        <w:ind w:left="1800" w:firstLine="360"/>
+        <w:rPr>
+          <w:b/>
+        </w:rPr>
+      </w:pPr>
     </w:p>
     <w:p>
       <w:pPr>
@@ -2299,6 +2298,16 @@
           <w:ilvl w:val="0"/>
           <w:numId w:val="0"/>
         </w:numPr>
+        <w:ind w:left="360"/>
+      </w:pPr>
+    </w:p>
+    <w:p>
+      <w:pPr>
+        <w:pStyle w:val="ListBullet"/>
+        <w:numPr>
+          <w:ilvl w:val="0"/>
+          <w:numId w:val="0"/>
+        </w:numPr>
         <w:ind w:left="720" w:firstLine="720"/>
       </w:pPr>
       <w:r>
@@ -2426,87 +2435,14 @@
           <w:ilvl w:val="0"/>
           <w:numId w:val="0"/>
         </w:numPr>
-        <w:ind w:left="1080"/>
-      </w:pPr>
-    </w:p>
-    <w:p>
-      <w:pPr>
-        <w:pStyle w:val="ListBullet"/>
-        <w:rPr>
-          <w:i/>
-        </w:rPr>
-      </w:pPr>
-      <w:r>
-        <w:rPr>
-          <w:b/>
-        </w:rPr>
-        <w:t>Commutative Property of Multiplication of Real #’s</w:t>
-      </w:r>
-      <w:r>
-        <w:t xml:space="preserve"> </w:t>
-      </w:r>
-      <w:r>
-        <w:sym w:font="Wingdings" w:char="F0E0"/>
-      </w:r>
-      <w:r>
-        <w:t xml:space="preserve"> </w:t>
-      </w:r>
-      <w:r>
-        <w:t xml:space="preserve">multiplication order doesn’t matter </w:t>
-      </w:r>
-      <w:r>
-        <w:t>(3</w:t>
-      </w:r>
-      <w:r>
-        <w:t xml:space="preserve"> </w:t>
-      </w:r>
-      <w:r>
-        <w:t>x</w:t>
-      </w:r>
-      <w:r>
-        <w:t xml:space="preserve"> </w:t>
-      </w:r>
-      <w:r>
-        <w:t>5 = 5</w:t>
-      </w:r>
-      <w:r>
-        <w:t xml:space="preserve"> </w:t>
-      </w:r>
-      <w:r>
-        <w:t>x</w:t>
-      </w:r>
-      <w:r>
-        <w:t xml:space="preserve"> </w:t>
-      </w:r>
-      <w:r>
-        <w:t>3)</w:t>
-      </w:r>
-      <w:r>
-        <w:t>, which is</w:t>
-      </w:r>
-      <w:r>
-        <w:rPr>
-          <w:i/>
-        </w:rPr>
-        <w:t xml:space="preserve"> </w:t>
-      </w:r>
-      <w:r>
-        <w:rPr>
-          <w:i/>
-        </w:rPr>
-        <w:t>NOT TRUE FOR MATRICES</w:t>
-      </w:r>
-    </w:p>
-    <w:p>
-      <w:pPr>
-        <w:pStyle w:val="ListBullet"/>
-        <w:numPr>
-          <w:ilvl w:val="0"/>
-          <w:numId w:val="0"/>
-        </w:numPr>
-        <w:ind w:left="1440"/>
-        <w:rPr>
-          <w:i/>
+        <w:ind w:left="360" w:hanging="360"/>
+      </w:pPr>
+    </w:p>
+    <w:p>
+      <w:pPr>
+        <w:pStyle w:val="ListBullet"/>
+        <w:rPr>
+          <w:b/>
         </w:rPr>
       </w:pPr>
       <w:r>
@@ -2514,10 +2450,10 @@
           <w:noProof/>
         </w:rPr>
         <w:drawing>
-          <wp:inline distT="0" distB="0" distL="0" distR="0" wp14:anchorId="7A242F8B" wp14:editId="7768F3A8">
-            <wp:extent cx="1758315" cy="1014253"/>
-            <wp:effectExtent l="0" t="0" r="0" b="0"/>
-            <wp:docPr id="2" name="Picture 2"/>
+          <wp:inline distT="0" distB="0" distL="0" distR="0" wp14:anchorId="45152F77" wp14:editId="65C2382D">
+            <wp:extent cx="3267075" cy="742950"/>
+            <wp:effectExtent l="0" t="0" r="9525" b="0"/>
+            <wp:docPr id="28" name="Picture 28"/>
             <wp:cNvGraphicFramePr>
               <a:graphicFrameLocks xmlns:a="http://schemas.openxmlformats.org/drawingml/2006/main" noChangeAspect="1"/>
             </wp:cNvGraphicFramePr>
@@ -2537,7 +2473,7 @@
                   <pic:spPr>
                     <a:xfrm>
                       <a:off x="0" y="0"/>
-                      <a:ext cx="1773989" cy="1023294"/>
+                      <a:ext cx="3267075" cy="742950"/>
                     </a:xfrm>
                     <a:prstGeom prst="rect">
                       <a:avLst/>
@@ -2550,26 +2486,193 @@
         </w:drawing>
       </w:r>
       <w:r>
-        <w:rPr>
-          <w:i/>
-        </w:rPr>
         <w:tab/>
       </w:r>
       <w:r>
-        <w:rPr>
-          <w:i/>
-        </w:rPr>
-        <w:tab/>
-      </w:r>
+        <w:sym w:font="Wingdings" w:char="F0E8"/>
+      </w:r>
+      <w:r>
+        <w:t xml:space="preserve"> </w:t>
+      </w:r>
+      <w:r>
+        <w:rPr>
+          <w:b/>
+        </w:rPr>
+        <w:t>10, b = 12, c = 10, d = 15</w:t>
+      </w:r>
+    </w:p>
+    <w:p>
+      <w:pPr>
+        <w:pStyle w:val="ListBullet"/>
+        <w:numPr>
+          <w:ilvl w:val="0"/>
+          <w:numId w:val="0"/>
+        </w:numPr>
+        <w:ind w:left="1080"/>
+      </w:pPr>
+    </w:p>
+    <w:p>
+      <w:pPr>
+        <w:pStyle w:val="ListBullet"/>
+        <w:numPr>
+          <w:ilvl w:val="0"/>
+          <w:numId w:val="0"/>
+        </w:numPr>
+        <w:jc w:val="center"/>
+        <w:rPr>
+          <w:b/>
+          <w:u w:val="single"/>
+        </w:rPr>
+      </w:pPr>
+      <w:r>
+        <w:rPr>
+          <w:b/>
+          <w:u w:val="single"/>
+        </w:rPr>
+        <w:t xml:space="preserve">IV. </w:t>
+      </w:r>
+      <w:r>
+        <w:rPr>
+          <w:b/>
+          <w:u w:val="single"/>
+        </w:rPr>
+        <w:t>Matrix Multiplication</w:t>
+      </w:r>
+      <w:r>
+        <w:rPr>
+          <w:b/>
+          <w:u w:val="single"/>
+        </w:rPr>
+        <w:t xml:space="preserve"> Properties</w:t>
+      </w:r>
+    </w:p>
+    <w:p>
+      <w:pPr>
+        <w:pStyle w:val="ListBullet"/>
+        <w:numPr>
+          <w:ilvl w:val="0"/>
+          <w:numId w:val="0"/>
+        </w:numPr>
+        <w:ind w:left="1080"/>
+      </w:pPr>
+    </w:p>
+    <w:p>
+      <w:pPr>
+        <w:pStyle w:val="ListBullet"/>
+        <w:rPr>
+          <w:i/>
+        </w:rPr>
+      </w:pPr>
+      <w:r>
+        <w:rPr>
+          <w:b/>
+        </w:rPr>
+        <w:t>Commutative Property of Multiplication of Real #’s</w:t>
+      </w:r>
+      <w:r>
+        <w:t xml:space="preserve"> </w:t>
+      </w:r>
+      <w:r>
+        <w:sym w:font="Wingdings" w:char="F0E0"/>
+      </w:r>
+      <w:r>
+        <w:t xml:space="preserve"> </w:t>
+      </w:r>
+      <w:r>
+        <w:t>multiplication order doesn’t matter</w:t>
+      </w:r>
+      <w:r>
+        <w:t xml:space="preserve"> for real numbers</w:t>
+      </w:r>
+      <w:r>
+        <w:t xml:space="preserve"> </w:t>
+      </w:r>
+      <w:r>
+        <w:t>(3</w:t>
+      </w:r>
+      <w:r>
+        <w:t xml:space="preserve"> </w:t>
+      </w:r>
+      <w:r>
+        <w:t>x</w:t>
+      </w:r>
+      <w:r>
+        <w:t xml:space="preserve"> </w:t>
+      </w:r>
+      <w:r>
+        <w:t>5 = 5</w:t>
+      </w:r>
+      <w:r>
+        <w:t xml:space="preserve"> </w:t>
+      </w:r>
+      <w:r>
+        <w:t>x</w:t>
+      </w:r>
+      <w:r>
+        <w:t xml:space="preserve"> </w:t>
+      </w:r>
+      <w:r>
+        <w:t>3)</w:t>
+      </w:r>
+      <w:r>
+        <w:t>, which is</w:t>
+      </w:r>
+      <w:r>
+        <w:rPr>
+          <w:i/>
+        </w:rPr>
+        <w:t xml:space="preserve"> </w:t>
+      </w:r>
+      <w:r>
+        <w:rPr>
+          <w:i/>
+        </w:rPr>
+        <w:t>NOT TRUE FOR MATRICES</w:t>
+      </w:r>
+      <w:r>
+        <w:rPr>
+          <w:i/>
+        </w:rPr>
+        <w:t xml:space="preserve"> </w:t>
+      </w:r>
+    </w:p>
+    <w:p>
+      <w:pPr>
+        <w:pStyle w:val="ListBullet"/>
+        <w:tabs>
+          <w:tab w:val="clear" w:pos="360"/>
+          <w:tab w:val="num" w:pos="720"/>
+        </w:tabs>
+        <w:ind w:left="720"/>
+        <w:rPr>
+          <w:i/>
+        </w:rPr>
+      </w:pPr>
+      <w:r>
+        <w:t>rows * cols = final dimensions</w:t>
+      </w:r>
+    </w:p>
+    <w:p>
+      <w:pPr>
+        <w:pStyle w:val="ListBullet"/>
+        <w:numPr>
+          <w:ilvl w:val="0"/>
+          <w:numId w:val="0"/>
+        </w:numPr>
+        <w:ind w:left="1440"/>
+        <w:rPr>
+          <w:i/>
+        </w:rPr>
+      </w:pPr>
       <w:r>
         <w:rPr>
           <w:noProof/>
         </w:rPr>
         <w:drawing>
-          <wp:inline distT="0" distB="0" distL="0" distR="0" wp14:anchorId="10C32061" wp14:editId="1A66C083">
-            <wp:extent cx="1449051" cy="1043940"/>
-            <wp:effectExtent l="0" t="0" r="0" b="3810"/>
-            <wp:docPr id="3" name="Picture 3"/>
+          <wp:inline distT="0" distB="0" distL="0" distR="0" wp14:anchorId="7A242F8B" wp14:editId="7768F3A8">
+            <wp:extent cx="1895475" cy="1093371"/>
+            <wp:effectExtent l="0" t="0" r="0" b="0"/>
+            <wp:docPr id="2" name="Picture 2"/>
             <wp:cNvGraphicFramePr>
               <a:graphicFrameLocks xmlns:a="http://schemas.openxmlformats.org/drawingml/2006/main" noChangeAspect="1"/>
             </wp:cNvGraphicFramePr>
@@ -2589,7 +2692,7 @@
                   <pic:spPr>
                     <a:xfrm>
                       <a:off x="0" y="0"/>
-                      <a:ext cx="1454040" cy="1047534"/>
+                      <a:ext cx="1917480" cy="1106064"/>
                     </a:xfrm>
                     <a:prstGeom prst="rect">
                       <a:avLst/>
@@ -2601,57 +2704,27 @@
           </wp:inline>
         </w:drawing>
       </w:r>
-    </w:p>
-    <w:p>
-      <w:pPr>
-        <w:pStyle w:val="ListBullet"/>
-        <w:numPr>
-          <w:ilvl w:val="0"/>
-          <w:numId w:val="0"/>
-        </w:numPr>
-        <w:ind w:left="360" w:hanging="360"/>
-        <w:rPr>
-          <w:i/>
-        </w:rPr>
-      </w:pPr>
-      <w:bookmarkStart w:id="0" w:name="_GoBack"/>
-      <w:bookmarkEnd w:id="0"/>
-    </w:p>
-    <w:p>
-      <w:pPr>
-        <w:pStyle w:val="ListBullet"/>
-        <w:rPr>
-          <w:i/>
-        </w:rPr>
-      </w:pPr>
-      <w:r>
-        <w:rPr>
-          <w:b/>
-        </w:rPr>
-        <w:t>Associative Property</w:t>
-      </w:r>
-    </w:p>
-    <w:p>
-      <w:pPr>
-        <w:pStyle w:val="ListBullet"/>
-        <w:numPr>
-          <w:ilvl w:val="0"/>
-          <w:numId w:val="0"/>
-        </w:numPr>
-        <w:ind w:left="720" w:firstLine="720"/>
-        <w:rPr>
-          <w:i/>
-        </w:rPr>
-      </w:pPr>
+      <w:r>
+        <w:rPr>
+          <w:i/>
+        </w:rPr>
+        <w:tab/>
+      </w:r>
+      <w:r>
+        <w:rPr>
+          <w:i/>
+        </w:rPr>
+        <w:tab/>
+      </w:r>
       <w:r>
         <w:rPr>
           <w:noProof/>
         </w:rPr>
         <w:drawing>
-          <wp:inline distT="0" distB="0" distL="0" distR="0" wp14:anchorId="636FE30F" wp14:editId="6D6BFB2E">
-            <wp:extent cx="1278255" cy="300466"/>
-            <wp:effectExtent l="0" t="0" r="0" b="4445"/>
-            <wp:docPr id="4" name="Picture 4"/>
+          <wp:inline distT="0" distB="0" distL="0" distR="0" wp14:anchorId="10C32061" wp14:editId="1A66C083">
+            <wp:extent cx="1609725" cy="1159694"/>
+            <wp:effectExtent l="0" t="0" r="0" b="2540"/>
+            <wp:docPr id="3" name="Picture 3"/>
             <wp:cNvGraphicFramePr>
               <a:graphicFrameLocks xmlns:a="http://schemas.openxmlformats.org/drawingml/2006/main" noChangeAspect="1"/>
             </wp:cNvGraphicFramePr>
@@ -2671,7 +2744,7 @@
                   <pic:spPr>
                     <a:xfrm>
                       <a:off x="0" y="0"/>
-                      <a:ext cx="1291159" cy="303499"/>
+                      <a:ext cx="1618600" cy="1166088"/>
                     </a:xfrm>
                     <a:prstGeom prst="rect">
                       <a:avLst/>
@@ -2683,15 +2756,122 @@
           </wp:inline>
         </w:drawing>
       </w:r>
+    </w:p>
+    <w:p>
+      <w:pPr>
+        <w:pStyle w:val="ListBullet"/>
+        <w:numPr>
+          <w:ilvl w:val="0"/>
+          <w:numId w:val="0"/>
+        </w:numPr>
+        <w:ind w:left="1440"/>
+        <w:rPr>
+          <w:i/>
+        </w:rPr>
+      </w:pPr>
+    </w:p>
+    <w:p>
+      <w:pPr>
+        <w:pStyle w:val="ListBullet"/>
+        <w:numPr>
+          <w:ilvl w:val="0"/>
+          <w:numId w:val="0"/>
+        </w:numPr>
+        <w:ind w:left="1440"/>
+        <w:rPr>
+          <w:i/>
+        </w:rPr>
+      </w:pPr>
+    </w:p>
+    <w:p>
+      <w:pPr>
+        <w:pStyle w:val="ListBullet"/>
+        <w:rPr>
+          <w:i/>
+        </w:rPr>
+      </w:pPr>
+      <w:r>
+        <w:rPr>
+          <w:b/>
+        </w:rPr>
+        <w:lastRenderedPageBreak/>
+        <w:t>Associative Property</w:t>
+      </w:r>
+    </w:p>
+    <w:p>
+      <w:pPr>
+        <w:pStyle w:val="ListBullet"/>
+        <w:tabs>
+          <w:tab w:val="clear" w:pos="360"/>
+          <w:tab w:val="num" w:pos="720"/>
+        </w:tabs>
+        <w:ind w:left="720"/>
+        <w:rPr>
+          <w:i/>
+        </w:rPr>
+      </w:pPr>
+      <w:r>
+        <w:t xml:space="preserve">Again, order doesn’t matter for real numbers </w:t>
+      </w:r>
+      <w:r>
+        <w:sym w:font="Wingdings" w:char="F0E0"/>
+      </w:r>
+      <w:r>
+        <w:t xml:space="preserve"> For 3*5*2, we can do 3*5 </w:t>
+      </w:r>
+      <w:r>
+        <w:rPr>
+          <w:i/>
+        </w:rPr>
+        <w:t>OR</w:t>
+      </w:r>
+      <w:r>
+        <w:t xml:space="preserve"> 5*2 first</w:t>
+      </w:r>
+    </w:p>
+    <w:p>
+      <w:pPr>
+        <w:pStyle w:val="ListBullet"/>
+        <w:tabs>
+          <w:tab w:val="clear" w:pos="360"/>
+          <w:tab w:val="num" w:pos="720"/>
+        </w:tabs>
+        <w:ind w:left="720"/>
+        <w:rPr>
+          <w:i/>
+        </w:rPr>
+      </w:pPr>
+      <w:r>
+        <w:t xml:space="preserve">Matrix multiplication IS associative, unlike how it is </w:t>
+      </w:r>
+      <w:r>
+        <w:rPr>
+          <w:i/>
+        </w:rPr>
+        <w:t>not commutative</w:t>
+      </w:r>
+    </w:p>
+    <w:p>
+      <w:pPr>
+        <w:pStyle w:val="ListBullet"/>
+        <w:numPr>
+          <w:ilvl w:val="0"/>
+          <w:numId w:val="0"/>
+        </w:numPr>
+        <w:ind w:left="720" w:firstLine="720"/>
+        <w:rPr>
+          <w:i/>
+        </w:rPr>
+      </w:pPr>
       <w:r>
         <w:rPr>
           <w:noProof/>
         </w:rPr>
         <w:drawing>
-          <wp:inline distT="0" distB="0" distL="0" distR="0" wp14:anchorId="6B668B76" wp14:editId="408D977F">
-            <wp:extent cx="1043940" cy="558599"/>
-            <wp:effectExtent l="0" t="0" r="3810" b="0"/>
-            <wp:docPr id="5" name="Picture 5"/>
+          <wp:inline distT="0" distB="0" distL="0" distR="0" wp14:anchorId="636FE30F" wp14:editId="6D6BFB2E">
+            <wp:extent cx="1278255" cy="300466"/>
+            <wp:effectExtent l="0" t="0" r="0" b="4445"/>
+            <wp:docPr id="4" name="Picture 4"/>
             <wp:cNvGraphicFramePr>
               <a:graphicFrameLocks xmlns:a="http://schemas.openxmlformats.org/drawingml/2006/main" noChangeAspect="1"/>
             </wp:cNvGraphicFramePr>
@@ -2711,7 +2891,7 @@
                   <pic:spPr>
                     <a:xfrm>
                       <a:off x="0" y="0"/>
-                      <a:ext cx="1058646" cy="566468"/>
+                      <a:ext cx="1291159" cy="303499"/>
                     </a:xfrm>
                     <a:prstGeom prst="rect">
                       <a:avLst/>
@@ -2723,28 +2903,15 @@
           </wp:inline>
         </w:drawing>
       </w:r>
-    </w:p>
-    <w:p>
-      <w:pPr>
-        <w:pStyle w:val="ListBullet"/>
-        <w:numPr>
-          <w:ilvl w:val="0"/>
-          <w:numId w:val="0"/>
-        </w:numPr>
-        <w:ind w:left="720" w:firstLine="720"/>
-        <w:rPr>
-          <w:i/>
-        </w:rPr>
-      </w:pPr>
       <w:r>
         <w:rPr>
           <w:noProof/>
         </w:rPr>
         <w:drawing>
-          <wp:inline distT="0" distB="0" distL="0" distR="0" wp14:anchorId="06E850B5" wp14:editId="65CF3163">
-            <wp:extent cx="3589020" cy="909909"/>
-            <wp:effectExtent l="0" t="0" r="0" b="5080"/>
-            <wp:docPr id="6" name="Picture 6"/>
+          <wp:inline distT="0" distB="0" distL="0" distR="0" wp14:anchorId="6B668B76" wp14:editId="408D977F">
+            <wp:extent cx="1043940" cy="558599"/>
+            <wp:effectExtent l="0" t="0" r="3810" b="0"/>
+            <wp:docPr id="5" name="Picture 5"/>
             <wp:cNvGraphicFramePr>
               <a:graphicFrameLocks xmlns:a="http://schemas.openxmlformats.org/drawingml/2006/main" noChangeAspect="1"/>
             </wp:cNvGraphicFramePr>
@@ -2764,7 +2931,7 @@
                   <pic:spPr>
                     <a:xfrm>
                       <a:off x="0" y="0"/>
-                      <a:ext cx="3613321" cy="916070"/>
+                      <a:ext cx="1058646" cy="566468"/>
                     </a:xfrm>
                     <a:prstGeom prst="rect">
                       <a:avLst/>
@@ -2780,90 +2947,24 @@
     <w:p>
       <w:pPr>
         <w:pStyle w:val="ListBullet"/>
-      </w:pPr>
-      <w:r>
-        <w:rPr>
-          <w:b/>
-        </w:rPr>
-        <w:t>Identity Matrix</w:t>
-      </w:r>
-      <w:r>
-        <w:rPr>
-          <w:b/>
-        </w:rPr>
-        <w:t xml:space="preserve"> (</w:t>
-      </w:r>
-      <w:r>
-        <w:rPr>
-          <w:b/>
-          <w:i/>
-        </w:rPr>
-        <w:t>I)</w:t>
-      </w:r>
-    </w:p>
-    <w:p>
-      <w:pPr>
-        <w:pStyle w:val="ListBullet"/>
-        <w:tabs>
-          <w:tab w:val="clear" w:pos="360"/>
-          <w:tab w:val="num" w:pos="720"/>
-        </w:tabs>
-        <w:ind w:left="720"/>
-      </w:pPr>
-      <w:r>
-        <w:rPr>
-          <w:b/>
-        </w:rPr>
-        <w:t xml:space="preserve">1 = identity </w:t>
-      </w:r>
-      <w:r>
-        <w:sym w:font="Wingdings" w:char="F0E0"/>
-      </w:r>
-      <w:r>
-        <w:t xml:space="preserve"> 1*z = z*1 = z</w:t>
-      </w:r>
-      <w:r>
-        <w:t xml:space="preserve"> for any number z</w:t>
-      </w:r>
-    </w:p>
-    <w:p>
-      <w:pPr>
-        <w:pStyle w:val="ListBullet"/>
-        <w:tabs>
-          <w:tab w:val="clear" w:pos="360"/>
-          <w:tab w:val="num" w:pos="720"/>
-        </w:tabs>
-        <w:ind w:left="720"/>
-      </w:pPr>
-      <w:r>
-        <w:lastRenderedPageBreak/>
-        <w:t>Ma</w:t>
-      </w:r>
-      <w:r>
-        <w:t>t</w:t>
-      </w:r>
-      <w:r>
-        <w:t>rix where diagonals = 1</w:t>
-      </w:r>
-    </w:p>
-    <w:p>
-      <w:pPr>
-        <w:pStyle w:val="ListBullet"/>
         <w:numPr>
           <w:ilvl w:val="0"/>
           <w:numId w:val="0"/>
         </w:numPr>
-        <w:ind w:left="1800"/>
+        <w:ind w:left="720" w:firstLine="720"/>
+        <w:rPr>
+          <w:i/>
+        </w:rPr>
       </w:pPr>
       <w:r>
         <w:rPr>
           <w:noProof/>
         </w:rPr>
         <w:drawing>
-          <wp:inline distT="0" distB="0" distL="0" distR="0" wp14:anchorId="06DFC262" wp14:editId="39567134">
-            <wp:extent cx="2482215" cy="713376"/>
-            <wp:effectExtent l="0" t="0" r="0" b="0"/>
-            <wp:docPr id="8" name="Picture 8"/>
+          <wp:inline distT="0" distB="0" distL="0" distR="0" wp14:anchorId="06E850B5" wp14:editId="65CF3163">
+            <wp:extent cx="3589020" cy="909909"/>
+            <wp:effectExtent l="0" t="0" r="0" b="5080"/>
+            <wp:docPr id="6" name="Picture 6"/>
             <wp:cNvGraphicFramePr>
               <a:graphicFrameLocks xmlns:a="http://schemas.openxmlformats.org/drawingml/2006/main" noChangeAspect="1"/>
             </wp:cNvGraphicFramePr>
@@ -2883,7 +2984,7 @@
                   <pic:spPr>
                     <a:xfrm>
                       <a:off x="0" y="0"/>
-                      <a:ext cx="2546033" cy="731717"/>
+                      <a:ext cx="3613321" cy="916070"/>
                     </a:xfrm>
                     <a:prstGeom prst="rect">
                       <a:avLst/>
@@ -2901,51 +3002,28 @@
         <w:pStyle w:val="ListBullet"/>
         <w:tabs>
           <w:tab w:val="clear" w:pos="360"/>
-          <w:tab w:val="num" w:pos="720"/>
+          <w:tab w:val="num" w:pos="1080"/>
         </w:tabs>
-        <w:ind w:left="720"/>
-      </w:pPr>
-      <w:r>
-        <w:t xml:space="preserve">For any matrix A </w:t>
-      </w:r>
-      <w:r>
-        <w:sym w:font="Wingdings" w:char="F0E0"/>
-      </w:r>
-      <w:r>
-        <w:t xml:space="preserve"> A*</w:t>
-      </w:r>
-      <w:r>
-        <w:rPr>
-          <w:i/>
-        </w:rPr>
-        <w:t xml:space="preserve">I </w:t>
-      </w:r>
-      <w:r>
-        <w:t xml:space="preserve">= </w:t>
-      </w:r>
-      <w:r>
-        <w:rPr>
-          <w:i/>
-        </w:rPr>
-        <w:t>I</w:t>
-      </w:r>
-      <w:r>
-        <w:t>*A = A</w:t>
-      </w:r>
-      <w:r>
-        <w:t xml:space="preserve"> </w:t>
-      </w:r>
-      <w:r>
-        <w:sym w:font="Wingdings" w:char="F0E0"/>
-      </w:r>
-      <w:r>
-        <w:t xml:space="preserve"> </w:t>
-      </w:r>
-      <w:r>
-        <w:rPr>
-          <w:i/>
-        </w:rPr>
-        <w:t>only time commutative property is true for matrices</w:t>
+        <w:ind w:left="1080"/>
+      </w:pPr>
+      <w:r>
+        <w:t>B*C has same column as (A*B)*C</w:t>
+      </w:r>
+    </w:p>
+    <w:p>
+      <w:pPr>
+        <w:pStyle w:val="ListBullet"/>
+        <w:tabs>
+          <w:tab w:val="clear" w:pos="360"/>
+          <w:tab w:val="num" w:pos="1080"/>
+        </w:tabs>
+        <w:ind w:left="1080"/>
+      </w:pPr>
+      <w:r>
+        <w:t>A has same columns as (A*B)</w:t>
+      </w:r>
+      <w:r>
+        <w:tab/>
       </w:r>
     </w:p>
     <w:p>
@@ -2955,24 +3033,31 @@
           <w:ilvl w:val="0"/>
           <w:numId w:val="0"/>
         </w:numPr>
-        <w:ind w:left="360" w:hanging="360"/>
-        <w:rPr>
-          <w:i/>
-        </w:rPr>
-      </w:pPr>
-    </w:p>
-    <w:p>
-      <w:pPr>
-        <w:pStyle w:val="ListBullet"/>
-      </w:pPr>
-      <w:r>
-        <w:rPr>
-          <w:b/>
-        </w:rPr>
-        <w:t xml:space="preserve">Inverse </w:t>
-      </w:r>
-      <w:r>
-        <w:t>of a number = the number that when multiplied by the original number = 1</w:t>
+        <w:ind w:left="1080"/>
+      </w:pPr>
+    </w:p>
+    <w:p>
+      <w:pPr>
+        <w:pStyle w:val="ListBullet"/>
+      </w:pPr>
+      <w:r>
+        <w:rPr>
+          <w:b/>
+        </w:rPr>
+        <w:t>Identity Matrix</w:t>
+      </w:r>
+      <w:r>
+        <w:rPr>
+          <w:b/>
+        </w:rPr>
+        <w:t xml:space="preserve"> (</w:t>
+      </w:r>
+      <w:r>
+        <w:rPr>
+          <w:b/>
+          <w:i/>
+        </w:rPr>
+        <w:t>I)</w:t>
       </w:r>
     </w:p>
     <w:p>
@@ -2985,7 +3070,25 @@
         <w:ind w:left="720"/>
       </w:pPr>
       <w:r>
-        <w:t>3 * 3^-1 = 1</w:t>
+        <w:rPr>
+          <w:b/>
+        </w:rPr>
+        <w:t>“1 is the identity operation”</w:t>
+      </w:r>
+      <w:r>
+        <w:sym w:font="Wingdings" w:char="F0E0"/>
+      </w:r>
+      <w:r>
+        <w:t xml:space="preserve"> </w:t>
+      </w:r>
+      <w:r>
+        <w:t xml:space="preserve">For any number z, </w:t>
+      </w:r>
+      <w:r>
+        <w:t>1*z = z*1 = z</w:t>
+      </w:r>
+      <w:r>
+        <w:t xml:space="preserve"> </w:t>
       </w:r>
     </w:p>
     <w:p>
@@ -2998,7 +3101,25 @@
         <w:ind w:left="720"/>
       </w:pPr>
       <w:r>
-        <w:t>Not all #’s have an inverse (0^-1 = 0</w:t>
+        <w:rPr>
+          <w:b/>
+        </w:rPr>
+        <w:t xml:space="preserve">Identity </w:t>
+      </w:r>
+      <w:r>
+        <w:rPr>
+          <w:b/>
+        </w:rPr>
+        <w:t xml:space="preserve">Matrix </w:t>
+      </w:r>
+      <w:r>
+        <w:sym w:font="Wingdings" w:char="F0E0"/>
+      </w:r>
+      <w:r>
+        <w:t xml:space="preserve"> </w:t>
+      </w:r>
+      <w:r>
+        <w:t>where diagonals = 1</w:t>
       </w:r>
     </w:p>
     <w:p>
@@ -3011,96 +3132,44 @@
         <w:ind w:left="720"/>
       </w:pPr>
       <w:r>
-        <w:t>Matrices</w:t>
-      </w:r>
-      <w:r>
-        <w:t xml:space="preserve"> have </w:t>
-      </w:r>
-      <w:r>
-        <w:t>inverses</w:t>
-      </w:r>
-      <w:r>
-        <w:t xml:space="preserve"> </w:t>
-      </w:r>
-      <w:r>
-        <w:sym w:font="Wingdings" w:char="F0E0"/>
-      </w:r>
-      <w:r>
-        <w:t xml:space="preserve"> A*A^-1 = A^-1*A = </w:t>
-      </w:r>
-      <w:r>
-        <w:rPr>
-          <w:i/>
-        </w:rPr>
-        <w:t>I</w:t>
-      </w:r>
-      <w:r>
-        <w:rPr>
-          <w:i/>
-        </w:rPr>
-        <w:t xml:space="preserve"> </w:t>
-      </w:r>
-      <w:r>
-        <w:t>(i</w:t>
-      </w:r>
-      <w:r>
-        <w:t>de</w:t>
-      </w:r>
-      <w:r>
-        <w:t>nt</w:t>
-      </w:r>
-      <w:r>
-        <w:t>ity matrix)</w:t>
-      </w:r>
-    </w:p>
-    <w:p>
-      <w:pPr>
-        <w:pStyle w:val="ListBullet"/>
-        <w:tabs>
-          <w:tab w:val="clear" w:pos="360"/>
-          <w:tab w:val="num" w:pos="1080"/>
-        </w:tabs>
-        <w:ind w:left="1080"/>
-      </w:pPr>
-      <w:r>
-        <w:t xml:space="preserve">Must be a </w:t>
-      </w:r>
-      <w:r>
-        <w:rPr>
-          <w:b/>
-        </w:rPr>
-        <w:t xml:space="preserve">square matrix </w:t>
-      </w:r>
-      <w:r>
-        <w:t>(</w:t>
-      </w:r>
-      <w:proofErr w:type="spellStart"/>
-      <w:r>
-        <w:t>MxM</w:t>
-      </w:r>
-      <w:proofErr w:type="spellEnd"/>
-      <w:r>
-        <w:t>)</w:t>
-      </w:r>
-    </w:p>
-    <w:p>
-      <w:pPr>
-        <w:pStyle w:val="ListBullet"/>
-        <w:tabs>
-          <w:tab w:val="clear" w:pos="360"/>
-          <w:tab w:val="num" w:pos="1080"/>
-        </w:tabs>
-        <w:ind w:left="1080"/>
+        <w:t xml:space="preserve">Denoted as </w:t>
+      </w:r>
+      <w:r>
+        <w:rPr>
+          <w:b/>
+          <w:i/>
+        </w:rPr>
+        <w:t xml:space="preserve">I </w:t>
+      </w:r>
+      <w:r>
+        <w:t xml:space="preserve">or </w:t>
+      </w:r>
+      <w:r>
+        <w:rPr>
+          <w:b/>
+          <w:i/>
+        </w:rPr>
+        <w:t>I(n*n)</w:t>
+      </w:r>
+    </w:p>
+    <w:p>
+      <w:pPr>
+        <w:pStyle w:val="ListBullet"/>
+        <w:numPr>
+          <w:ilvl w:val="0"/>
+          <w:numId w:val="0"/>
+        </w:numPr>
+        <w:ind w:left="1800"/>
       </w:pPr>
       <w:r>
         <w:rPr>
           <w:noProof/>
         </w:rPr>
         <w:drawing>
-          <wp:inline distT="0" distB="0" distL="0" distR="0" wp14:anchorId="65B320C7" wp14:editId="100FD474">
-            <wp:extent cx="3970020" cy="609076"/>
-            <wp:effectExtent l="0" t="0" r="0" b="635"/>
-            <wp:docPr id="9" name="Picture 9"/>
+          <wp:inline distT="0" distB="0" distL="0" distR="0" wp14:anchorId="06DFC262" wp14:editId="39567134">
+            <wp:extent cx="2482215" cy="713376"/>
+            <wp:effectExtent l="0" t="0" r="0" b="0"/>
+            <wp:docPr id="8" name="Picture 8"/>
             <wp:cNvGraphicFramePr>
               <a:graphicFrameLocks xmlns:a="http://schemas.openxmlformats.org/drawingml/2006/main" noChangeAspect="1"/>
             </wp:cNvGraphicFramePr>
@@ -3120,7 +3189,7 @@
                   <pic:spPr>
                     <a:xfrm>
                       <a:off x="0" y="0"/>
-                      <a:ext cx="4011131" cy="615383"/>
+                      <a:ext cx="2546033" cy="731717"/>
                     </a:xfrm>
                     <a:prstGeom prst="rect">
                       <a:avLst/>
@@ -3136,44 +3205,85 @@
     <w:p>
       <w:pPr>
         <w:pStyle w:val="ListBullet"/>
-        <w:numPr>
-          <w:ilvl w:val="0"/>
-          <w:numId w:val="0"/>
-        </w:numPr>
-        <w:ind w:left="1080"/>
-      </w:pPr>
-    </w:p>
-    <w:p>
-      <w:pPr>
-        <w:pStyle w:val="ListBullet"/>
-      </w:pPr>
-      <w:proofErr w:type="spellStart"/>
-      <w:r>
-        <w:rPr>
-          <w:b/>
-        </w:rPr>
-        <w:t>Tranpose</w:t>
-      </w:r>
-      <w:proofErr w:type="spellEnd"/>
-    </w:p>
-    <w:p>
-      <w:pPr>
-        <w:pStyle w:val="ListBullet"/>
         <w:tabs>
           <w:tab w:val="clear" w:pos="360"/>
-          <w:tab w:val="num" w:pos="1080"/>
+          <w:tab w:val="num" w:pos="720"/>
         </w:tabs>
-        <w:ind w:left="1080"/>
+        <w:ind w:left="720"/>
+      </w:pPr>
+      <w:r>
+        <w:t xml:space="preserve">For any matrix A </w:t>
+      </w:r>
+      <w:r>
+        <w:sym w:font="Wingdings" w:char="F0E0"/>
+      </w:r>
+      <w:r>
+        <w:t xml:space="preserve"> A*</w:t>
+      </w:r>
+      <w:r>
+        <w:rPr>
+          <w:i/>
+        </w:rPr>
+        <w:t xml:space="preserve">I </w:t>
+      </w:r>
+      <w:r>
+        <w:t xml:space="preserve">= </w:t>
+      </w:r>
+      <w:r>
+        <w:rPr>
+          <w:i/>
+        </w:rPr>
+        <w:t>I</w:t>
+      </w:r>
+      <w:r>
+        <w:t>*A = A</w:t>
+      </w:r>
+      <w:r>
+        <w:t xml:space="preserve"> </w:t>
+      </w:r>
+      <w:r>
+        <w:sym w:font="Wingdings" w:char="F0E0"/>
+      </w:r>
+      <w:r>
+        <w:t xml:space="preserve"> </w:t>
+      </w:r>
+      <w:r>
+        <w:t>**</w:t>
+      </w:r>
+      <w:r>
+        <w:rPr>
+          <w:i/>
+        </w:rPr>
+        <w:t>The</w:t>
+      </w:r>
+      <w:r>
+        <w:t xml:space="preserve"> </w:t>
+      </w:r>
+      <w:r>
+        <w:rPr>
+          <w:i/>
+        </w:rPr>
+        <w:t>only time commutative property is true for matrices</w:t>
+      </w:r>
+    </w:p>
+    <w:p>
+      <w:pPr>
+        <w:pStyle w:val="ListBullet"/>
+        <w:numPr>
+          <w:ilvl w:val="0"/>
+          <w:numId w:val="0"/>
+        </w:numPr>
+        <w:ind w:left="1440" w:firstLine="720"/>
       </w:pPr>
       <w:r>
         <w:rPr>
           <w:noProof/>
         </w:rPr>
         <w:drawing>
-          <wp:inline distT="0" distB="0" distL="0" distR="0" wp14:anchorId="47AEAEFA" wp14:editId="22B663C8">
-            <wp:extent cx="3383280" cy="663643"/>
-            <wp:effectExtent l="0" t="0" r="7620" b="3175"/>
-            <wp:docPr id="10" name="Picture 10"/>
+          <wp:inline distT="0" distB="0" distL="0" distR="0" wp14:anchorId="4D5D1553" wp14:editId="0707E48D">
+            <wp:extent cx="2943225" cy="945721"/>
+            <wp:effectExtent l="0" t="0" r="0" b="6985"/>
+            <wp:docPr id="29" name="Picture 29"/>
             <wp:cNvGraphicFramePr>
               <a:graphicFrameLocks xmlns:a="http://schemas.openxmlformats.org/drawingml/2006/main" noChangeAspect="1"/>
             </wp:cNvGraphicFramePr>
@@ -3193,6 +3303,552 @@
                   <pic:spPr>
                     <a:xfrm>
                       <a:off x="0" y="0"/>
+                      <a:ext cx="2950185" cy="947957"/>
+                    </a:xfrm>
+                    <a:prstGeom prst="rect">
+                      <a:avLst/>
+                    </a:prstGeom>
+                  </pic:spPr>
+                </pic:pic>
+              </a:graphicData>
+            </a:graphic>
+          </wp:inline>
+        </w:drawing>
+      </w:r>
+    </w:p>
+    <w:p>
+      <w:pPr>
+        <w:pStyle w:val="ListBullet"/>
+        <w:numPr>
+          <w:ilvl w:val="0"/>
+          <w:numId w:val="0"/>
+        </w:numPr>
+        <w:ind w:left="360" w:hanging="360"/>
+        <w:rPr>
+          <w:i/>
+        </w:rPr>
+      </w:pPr>
+    </w:p>
+    <w:p>
+      <w:pPr>
+        <w:pStyle w:val="ListBullet"/>
+        <w:numPr>
+          <w:ilvl w:val="0"/>
+          <w:numId w:val="0"/>
+        </w:numPr>
+        <w:jc w:val="center"/>
+        <w:rPr>
+          <w:b/>
+          <w:u w:val="single"/>
+        </w:rPr>
+      </w:pPr>
+      <w:r>
+        <w:rPr>
+          <w:b/>
+          <w:u w:val="single"/>
+        </w:rPr>
+        <w:t>V.</w:t>
+      </w:r>
+      <w:r>
+        <w:rPr>
+          <w:b/>
+          <w:u w:val="single"/>
+        </w:rPr>
+        <w:t xml:space="preserve"> </w:t>
+      </w:r>
+      <w:r>
+        <w:rPr>
+          <w:b/>
+          <w:u w:val="single"/>
+        </w:rPr>
+        <w:t xml:space="preserve">Matrix </w:t>
+      </w:r>
+      <w:r>
+        <w:rPr>
+          <w:b/>
+          <w:u w:val="single"/>
+        </w:rPr>
+        <w:t>Operations: Inverse and Transpose)</w:t>
+      </w:r>
+    </w:p>
+    <w:p>
+      <w:pPr>
+        <w:pStyle w:val="ListBullet"/>
+        <w:numPr>
+          <w:ilvl w:val="0"/>
+          <w:numId w:val="0"/>
+        </w:numPr>
+        <w:ind w:left="360" w:hanging="360"/>
+        <w:rPr>
+          <w:i/>
+        </w:rPr>
+      </w:pPr>
+    </w:p>
+    <w:p>
+      <w:pPr>
+        <w:pStyle w:val="ListBullet"/>
+      </w:pPr>
+      <w:r>
+        <w:rPr>
+          <w:b/>
+        </w:rPr>
+        <w:t xml:space="preserve">Inverse </w:t>
+      </w:r>
+      <w:r>
+        <w:t>of a number = the number that</w:t>
+      </w:r>
+      <w:r>
+        <w:t>,</w:t>
+      </w:r>
+      <w:r>
+        <w:t xml:space="preserve"> when multiplied by the </w:t>
+      </w:r>
+      <w:r>
+        <w:rPr>
+          <w:i/>
+        </w:rPr>
+        <w:t>original</w:t>
+      </w:r>
+      <w:r>
+        <w:t xml:space="preserve"> number</w:t>
+      </w:r>
+      <w:r>
+        <w:t>,</w:t>
+      </w:r>
+      <w:r>
+        <w:t xml:space="preserve"> = 1</w:t>
+      </w:r>
+    </w:p>
+    <w:p>
+      <w:pPr>
+        <w:pStyle w:val="ListBullet"/>
+        <w:tabs>
+          <w:tab w:val="clear" w:pos="360"/>
+          <w:tab w:val="num" w:pos="720"/>
+        </w:tabs>
+        <w:ind w:left="720"/>
+      </w:pPr>
+      <w:r>
+        <w:t xml:space="preserve">i.e. there exists some number for </w:t>
+      </w:r>
+      <w:r>
+        <w:t>x</w:t>
+      </w:r>
+      <w:r>
+        <w:t xml:space="preserve"> such that </w:t>
+      </w:r>
+      <w:r>
+        <w:t>x</w:t>
+      </w:r>
+      <w:r>
+        <w:t xml:space="preserve"> multiplied by this number = </w:t>
+      </w:r>
+      <w:r>
+        <w:t>1</w:t>
+      </w:r>
+      <w:r>
+        <w:t xml:space="preserve"> </w:t>
+      </w:r>
+      <w:r>
+        <w:sym w:font="Wingdings" w:char="F0E0"/>
+      </w:r>
+      <w:r>
+        <w:t xml:space="preserve"> 3*3^(-1) = 1</w:t>
+      </w:r>
+    </w:p>
+    <w:p>
+      <w:pPr>
+        <w:pStyle w:val="ListBullet"/>
+        <w:tabs>
+          <w:tab w:val="clear" w:pos="360"/>
+          <w:tab w:val="num" w:pos="1080"/>
+        </w:tabs>
+        <w:ind w:left="1080"/>
+        <w:rPr>
+          <w:i/>
+        </w:rPr>
+      </w:pPr>
+      <w:r>
+        <w:rPr>
+          <w:i/>
+        </w:rPr>
+        <w:t>Not all #’s have an inverse (0^-1 = 0</w:t>
+      </w:r>
+      <w:r>
+        <w:rPr>
+          <w:i/>
+        </w:rPr>
+        <w:t>)</w:t>
+      </w:r>
+      <w:r>
+        <w:rPr>
+          <w:i/>
+        </w:rPr>
+        <w:t xml:space="preserve"> </w:t>
+      </w:r>
+      <w:r>
+        <w:rPr>
+          <w:i/>
+        </w:rPr>
+        <w:sym w:font="Wingdings" w:char="F0E0"/>
+      </w:r>
+      <w:r>
+        <w:rPr>
+          <w:i/>
+        </w:rPr>
+        <w:t xml:space="preserve"> matrix of all 0’s does not have an inverse</w:t>
+      </w:r>
+    </w:p>
+    <w:p>
+      <w:pPr>
+        <w:pStyle w:val="ListBullet"/>
+        <w:tabs>
+          <w:tab w:val="clear" w:pos="360"/>
+          <w:tab w:val="num" w:pos="1080"/>
+        </w:tabs>
+        <w:ind w:left="1080"/>
+        <w:rPr>
+          <w:i/>
+        </w:rPr>
+      </w:pPr>
+      <w:r>
+        <w:t xml:space="preserve">Matrices w/out inverses are </w:t>
+      </w:r>
+      <w:r>
+        <w:rPr>
+          <w:b/>
+        </w:rPr>
+        <w:t xml:space="preserve">degenerate matrices </w:t>
+      </w:r>
+      <w:r>
+        <w:t xml:space="preserve">or </w:t>
+      </w:r>
+      <w:r>
+        <w:rPr>
+          <w:b/>
+        </w:rPr>
+        <w:t>matrices</w:t>
+      </w:r>
+    </w:p>
+    <w:p>
+      <w:pPr>
+        <w:pStyle w:val="ListBullet"/>
+        <w:tabs>
+          <w:tab w:val="clear" w:pos="360"/>
+          <w:tab w:val="num" w:pos="720"/>
+        </w:tabs>
+        <w:ind w:left="720"/>
+      </w:pPr>
+      <w:r>
+        <w:t>If A is an m*m matrix (</w:t>
+      </w:r>
+      <w:r>
+        <w:rPr>
+          <w:b/>
+        </w:rPr>
+        <w:t>a square matrix</w:t>
+      </w:r>
+      <w:r>
+        <w:t xml:space="preserve">), and if it has an inverse, then these multiplied together give the m*m Identity matrix </w:t>
+      </w:r>
+      <w:r>
+        <w:rPr>
+          <w:b/>
+          <w:i/>
+        </w:rPr>
+        <w:t>I</w:t>
+      </w:r>
+    </w:p>
+    <w:p>
+      <w:pPr>
+        <w:pStyle w:val="ListBullet"/>
+        <w:tabs>
+          <w:tab w:val="clear" w:pos="360"/>
+          <w:tab w:val="num" w:pos="1080"/>
+        </w:tabs>
+        <w:ind w:left="1080"/>
+      </w:pPr>
+      <w:r>
+        <w:t>A*</w:t>
+      </w:r>
+      <w:r>
+        <w:t>(</w:t>
+      </w:r>
+      <w:r>
+        <w:t>A^-1</w:t>
+      </w:r>
+      <w:r>
+        <w:t>)</w:t>
+      </w:r>
+      <w:r>
+        <w:t xml:space="preserve"> = </w:t>
+      </w:r>
+      <w:r>
+        <w:t>(</w:t>
+      </w:r>
+      <w:r>
+        <w:t>A^-1</w:t>
+      </w:r>
+      <w:r>
+        <w:t>)</w:t>
+      </w:r>
+      <w:r>
+        <w:t xml:space="preserve">*A = </w:t>
+      </w:r>
+      <w:r>
+        <w:rPr>
+          <w:i/>
+        </w:rPr>
+        <w:t>I</w:t>
+      </w:r>
+      <w:r>
+        <w:rPr>
+          <w:i/>
+        </w:rPr>
+        <w:t xml:space="preserve"> </w:t>
+      </w:r>
+    </w:p>
+    <w:p>
+      <w:pPr>
+        <w:pStyle w:val="ListBullet"/>
+        <w:tabs>
+          <w:tab w:val="clear" w:pos="360"/>
+          <w:tab w:val="num" w:pos="720"/>
+        </w:tabs>
+        <w:ind w:left="720"/>
+        <w:rPr>
+          <w:i/>
+        </w:rPr>
+      </w:pPr>
+      <w:r>
+        <w:rPr>
+          <w:i/>
+        </w:rPr>
+        <w:t xml:space="preserve">Must be a </w:t>
+      </w:r>
+      <w:r>
+        <w:rPr>
+          <w:b/>
+          <w:i/>
+        </w:rPr>
+        <w:t xml:space="preserve">square matrix </w:t>
+      </w:r>
+      <w:r>
+        <w:rPr>
+          <w:i/>
+        </w:rPr>
+        <w:t>(</w:t>
+      </w:r>
+      <w:proofErr w:type="spellStart"/>
+      <w:r>
+        <w:rPr>
+          <w:i/>
+        </w:rPr>
+        <w:t>MxM</w:t>
+      </w:r>
+      <w:proofErr w:type="spellEnd"/>
+      <w:r>
+        <w:rPr>
+          <w:i/>
+        </w:rPr>
+        <w:t>)</w:t>
+      </w:r>
+      <w:r>
+        <w:rPr>
+          <w:i/>
+        </w:rPr>
+        <w:t xml:space="preserve"> to have an inverse</w:t>
+      </w:r>
+      <w:r>
+        <w:rPr>
+          <w:i/>
+        </w:rPr>
+        <w:t>: 2*2 matrix:</w:t>
+      </w:r>
+    </w:p>
+    <w:p>
+      <w:pPr>
+        <w:pStyle w:val="ListBullet"/>
+        <w:numPr>
+          <w:ilvl w:val="0"/>
+          <w:numId w:val="0"/>
+        </w:numPr>
+        <w:ind w:left="360" w:firstLine="360"/>
+      </w:pPr>
+      <w:r>
+        <w:rPr>
+          <w:noProof/>
+        </w:rPr>
+        <w:drawing>
+          <wp:inline distT="0" distB="0" distL="0" distR="0" wp14:anchorId="65B320C7" wp14:editId="100FD474">
+            <wp:extent cx="5215136" cy="800100"/>
+            <wp:effectExtent l="0" t="0" r="5080" b="0"/>
+            <wp:docPr id="9" name="Picture 9"/>
+            <wp:cNvGraphicFramePr>
+              <a:graphicFrameLocks xmlns:a="http://schemas.openxmlformats.org/drawingml/2006/main" noChangeAspect="1"/>
+            </wp:cNvGraphicFramePr>
+            <a:graphic xmlns:a="http://schemas.openxmlformats.org/drawingml/2006/main">
+              <a:graphicData uri="http://schemas.openxmlformats.org/drawingml/2006/picture">
+                <pic:pic xmlns:pic="http://schemas.openxmlformats.org/drawingml/2006/picture">
+                  <pic:nvPicPr>
+                    <pic:cNvPr id="1" name=""/>
+                    <pic:cNvPicPr/>
+                  </pic:nvPicPr>
+                  <pic:blipFill>
+                    <a:blip r:embed="rId30"/>
+                    <a:stretch>
+                      <a:fillRect/>
+                    </a:stretch>
+                  </pic:blipFill>
+                  <pic:spPr>
+                    <a:xfrm>
+                      <a:off x="0" y="0"/>
+                      <a:ext cx="5281604" cy="810297"/>
+                    </a:xfrm>
+                    <a:prstGeom prst="rect">
+                      <a:avLst/>
+                    </a:prstGeom>
+                  </pic:spPr>
+                </pic:pic>
+              </a:graphicData>
+            </a:graphic>
+          </wp:inline>
+        </w:drawing>
+      </w:r>
+    </w:p>
+    <w:p>
+      <w:pPr>
+        <w:pStyle w:val="ListBullet"/>
+        <w:numPr>
+          <w:ilvl w:val="0"/>
+          <w:numId w:val="0"/>
+        </w:numPr>
+        <w:ind w:left="1080"/>
+      </w:pPr>
+    </w:p>
+    <w:p>
+      <w:pPr>
+        <w:pStyle w:val="ListBullet"/>
+      </w:pPr>
+      <w:r>
+        <w:rPr>
+          <w:b/>
+        </w:rPr>
+        <w:t>Transpose</w:t>
+      </w:r>
+    </w:p>
+    <w:p>
+      <w:pPr>
+        <w:pStyle w:val="ListBullet"/>
+        <w:tabs>
+          <w:tab w:val="clear" w:pos="360"/>
+          <w:tab w:val="num" w:pos="720"/>
+        </w:tabs>
+        <w:ind w:left="720"/>
+      </w:pPr>
+      <w:r>
+        <w:t xml:space="preserve">Reverse/rotate the dimensions (rows </w:t>
+      </w:r>
+      <w:r>
+        <w:sym w:font="Wingdings" w:char="F0E0"/>
+      </w:r>
+      <w:r>
+        <w:t xml:space="preserve"> cols, cols </w:t>
+      </w:r>
+      <w:r>
+        <w:sym w:font="Wingdings" w:char="F0E0"/>
+      </w:r>
+      <w:r>
+        <w:t xml:space="preserve"> rows)</w:t>
+      </w:r>
+    </w:p>
+    <w:p>
+      <w:pPr>
+        <w:pStyle w:val="ListBullet"/>
+        <w:tabs>
+          <w:tab w:val="clear" w:pos="360"/>
+          <w:tab w:val="num" w:pos="720"/>
+        </w:tabs>
+        <w:ind w:left="720"/>
+      </w:pPr>
+      <w:r>
+        <w:rPr>
+          <w:noProof/>
+        </w:rPr>
+        <w:drawing>
+          <wp:inline distT="0" distB="0" distL="0" distR="0" wp14:anchorId="6E5A5105" wp14:editId="19E31066">
+            <wp:extent cx="3025225" cy="416938"/>
+            <wp:effectExtent l="0" t="0" r="3810" b="2540"/>
+            <wp:docPr id="31" name="Picture 31"/>
+            <wp:cNvGraphicFramePr>
+              <a:graphicFrameLocks xmlns:a="http://schemas.openxmlformats.org/drawingml/2006/main" noChangeAspect="1"/>
+            </wp:cNvGraphicFramePr>
+            <a:graphic xmlns:a="http://schemas.openxmlformats.org/drawingml/2006/main">
+              <a:graphicData uri="http://schemas.openxmlformats.org/drawingml/2006/picture">
+                <pic:pic xmlns:pic="http://schemas.openxmlformats.org/drawingml/2006/picture">
+                  <pic:nvPicPr>
+                    <pic:cNvPr id="1" name=""/>
+                    <pic:cNvPicPr/>
+                  </pic:nvPicPr>
+                  <pic:blipFill>
+                    <a:blip r:embed="rId31"/>
+                    <a:stretch>
+                      <a:fillRect/>
+                    </a:stretch>
+                  </pic:blipFill>
+                  <pic:spPr>
+                    <a:xfrm>
+                      <a:off x="0" y="0"/>
+                      <a:ext cx="3063629" cy="422231"/>
+                    </a:xfrm>
+                    <a:prstGeom prst="rect">
+                      <a:avLst/>
+                    </a:prstGeom>
+                  </pic:spPr>
+                </pic:pic>
+              </a:graphicData>
+            </a:graphic>
+          </wp:inline>
+        </w:drawing>
+      </w:r>
+    </w:p>
+    <w:p>
+      <w:pPr>
+        <w:pStyle w:val="ListBullet"/>
+        <w:tabs>
+          <w:tab w:val="clear" w:pos="360"/>
+          <w:tab w:val="num" w:pos="1080"/>
+        </w:tabs>
+        <w:ind w:left="1080"/>
+      </w:pPr>
+      <w:r>
+        <w:rPr>
+          <w:noProof/>
+        </w:rPr>
+        <w:drawing>
+          <wp:inline distT="0" distB="0" distL="0" distR="0" wp14:anchorId="47AEAEFA" wp14:editId="22B663C8">
+            <wp:extent cx="3383280" cy="663643"/>
+            <wp:effectExtent l="0" t="0" r="7620" b="3175"/>
+            <wp:docPr id="10" name="Picture 10"/>
+            <wp:cNvGraphicFramePr>
+              <a:graphicFrameLocks xmlns:a="http://schemas.openxmlformats.org/drawingml/2006/main" noChangeAspect="1"/>
+            </wp:cNvGraphicFramePr>
+            <a:graphic xmlns:a="http://schemas.openxmlformats.org/drawingml/2006/main">
+              <a:graphicData uri="http://schemas.openxmlformats.org/drawingml/2006/picture">
+                <pic:pic xmlns:pic="http://schemas.openxmlformats.org/drawingml/2006/picture">
+                  <pic:nvPicPr>
+                    <pic:cNvPr id="1" name=""/>
+                    <pic:cNvPicPr/>
+                  </pic:nvPicPr>
+                  <pic:blipFill>
+                    <a:blip r:embed="rId32"/>
+                    <a:stretch>
+                      <a:fillRect/>
+                    </a:stretch>
+                  </pic:blipFill>
+                  <pic:spPr>
+                    <a:xfrm>
+                      <a:off x="0" y="0"/>
                       <a:ext cx="3437111" cy="674202"/>
                     </a:xfrm>
                     <a:prstGeom prst="rect">
@@ -3205,6 +3861,41 @@
           </wp:inline>
         </w:drawing>
       </w:r>
+      <w:r>
+        <w:rPr>
+          <w:noProof/>
+        </w:rPr>
+        <w:t xml:space="preserve"> </w:t>
+      </w:r>
+    </w:p>
+    <w:p>
+      <w:pPr>
+        <w:pStyle w:val="ListBullet"/>
+        <w:tabs>
+          <w:tab w:val="clear" w:pos="360"/>
+          <w:tab w:val="num" w:pos="1080"/>
+        </w:tabs>
+        <w:ind w:left="1080"/>
+      </w:pPr>
+      <w:r>
+        <w:rPr>
+          <w:noProof/>
+        </w:rPr>
+        <w:t>A(1,2) = A(t)(2,1)</w:t>
+      </w:r>
+      <w:r>
+        <w:rPr>
+          <w:noProof/>
+        </w:rPr>
+        <w:tab/>
+      </w:r>
+      <w:r>
+        <w:rPr>
+          <w:noProof/>
+        </w:rPr>
+        <w:tab/>
+        <w:t>A(2,3) = A(t)(3,2)</w:t>
+      </w:r>
     </w:p>
     <w:p>
       <w:pPr>
@@ -3213,17 +3904,7 @@
           <w:ilvl w:val="0"/>
           <w:numId w:val="0"/>
         </w:numPr>
-        <w:ind w:left="1080"/>
-      </w:pPr>
-    </w:p>
-    <w:p>
-      <w:pPr>
-        <w:pStyle w:val="ListBullet"/>
-        <w:numPr>
-          <w:ilvl w:val="0"/>
-          <w:numId w:val="0"/>
-        </w:numPr>
-        <w:ind w:left="720"/>
+        <w:ind w:left="360"/>
       </w:pPr>
     </w:p>
     <w:p>
@@ -3243,8 +3924,8 @@
         </w:rPr>
         <w:drawing>
           <wp:inline distT="0" distB="0" distL="0" distR="0" wp14:anchorId="629C1FA8" wp14:editId="758CC155">
-            <wp:extent cx="1995956" cy="792480"/>
-            <wp:effectExtent l="0" t="0" r="4445" b="7620"/>
+            <wp:extent cx="2819400" cy="1119422"/>
+            <wp:effectExtent l="0" t="0" r="0" b="5080"/>
             <wp:docPr id="11" name="Picture 11"/>
             <wp:cNvGraphicFramePr>
               <a:graphicFrameLocks xmlns:a="http://schemas.openxmlformats.org/drawingml/2006/main" noChangeAspect="1"/>
@@ -3257,14 +3938,14 @@
                     <pic:cNvPicPr/>
                   </pic:nvPicPr>
                   <pic:blipFill rotWithShape="1">
-                    <a:blip r:embed="rId30"/>
+                    <a:blip r:embed="rId33"/>
                     <a:srcRect b="67852"/>
                     <a:stretch/>
                   </pic:blipFill>
                   <pic:spPr bwMode="auto">
                     <a:xfrm>
                       <a:off x="0" y="0"/>
-                      <a:ext cx="2029598" cy="805837"/>
+                      <a:ext cx="2907258" cy="1154305"/>
                     </a:xfrm>
                     <a:prstGeom prst="rect">
                       <a:avLst/>
@@ -3290,7 +3971,7 @@
         </w:rPr>
         <w:drawing>
           <wp:inline distT="0" distB="0" distL="0" distR="0" wp14:anchorId="3EA020F6" wp14:editId="201D503D">
-            <wp:extent cx="1995805" cy="419100"/>
+            <wp:extent cx="1995805" cy="571500"/>
             <wp:effectExtent l="0" t="0" r="4445" b="0"/>
             <wp:docPr id="17" name="Picture 17"/>
             <wp:cNvGraphicFramePr>
@@ -3304,14 +3985,14 @@
                     <pic:cNvPicPr/>
                   </pic:nvPicPr>
                   <pic:blipFill rotWithShape="1">
-                    <a:blip r:embed="rId30"/>
+                    <a:blip r:embed="rId33"/>
                     <a:srcRect t="61824" b="21173"/>
                     <a:stretch/>
                   </pic:blipFill>
                   <pic:spPr bwMode="auto">
                     <a:xfrm>
                       <a:off x="0" y="0"/>
-                      <a:ext cx="2029598" cy="426196"/>
+                      <a:ext cx="2029610" cy="581180"/>
                     </a:xfrm>
                     <a:prstGeom prst="rect">
                       <a:avLst/>
@@ -3349,8 +4030,8 @@
         </w:rPr>
         <w:drawing>
           <wp:inline distT="0" distB="0" distL="0" distR="0" wp14:anchorId="6A1F1E18" wp14:editId="3AA20774">
-            <wp:extent cx="1624845" cy="830580"/>
-            <wp:effectExtent l="0" t="0" r="0" b="7620"/>
+            <wp:extent cx="2066925" cy="1056561"/>
+            <wp:effectExtent l="0" t="0" r="0" b="0"/>
             <wp:docPr id="13" name="Picture 13"/>
             <wp:cNvGraphicFramePr>
               <a:graphicFrameLocks xmlns:a="http://schemas.openxmlformats.org/drawingml/2006/main" noChangeAspect="1"/>
@@ -3363,14 +4044,14 @@
                     <pic:cNvPicPr/>
                   </pic:nvPicPr>
                   <pic:blipFill rotWithShape="1">
-                    <a:blip r:embed="rId31"/>
+                    <a:blip r:embed="rId34"/>
                     <a:srcRect b="71501"/>
                     <a:stretch/>
                   </pic:blipFill>
                   <pic:spPr bwMode="auto">
                     <a:xfrm>
                       <a:off x="0" y="0"/>
-                      <a:ext cx="1639799" cy="838224"/>
+                      <a:ext cx="2097028" cy="1071949"/>
                     </a:xfrm>
                     <a:prstGeom prst="rect">
                       <a:avLst/>
@@ -3396,8 +4077,8 @@
         </w:rPr>
         <w:drawing>
           <wp:inline distT="0" distB="0" distL="0" distR="0" wp14:anchorId="036692B6" wp14:editId="11170997">
-            <wp:extent cx="1899285" cy="605159"/>
-            <wp:effectExtent l="0" t="0" r="5715" b="4445"/>
+            <wp:extent cx="2019300" cy="643399"/>
+            <wp:effectExtent l="0" t="0" r="0" b="4445"/>
             <wp:docPr id="18" name="Picture 18"/>
             <wp:cNvGraphicFramePr>
               <a:graphicFrameLocks xmlns:a="http://schemas.openxmlformats.org/drawingml/2006/main" noChangeAspect="1"/>
@@ -3410,14 +4091,14 @@
                     <pic:cNvPicPr/>
                   </pic:nvPicPr>
                   <pic:blipFill rotWithShape="1">
-                    <a:blip r:embed="rId31"/>
+                    <a:blip r:embed="rId34"/>
                     <a:srcRect t="31437" b="50799"/>
                     <a:stretch/>
                   </pic:blipFill>
                   <pic:spPr bwMode="auto">
                     <a:xfrm>
                       <a:off x="0" y="0"/>
-                      <a:ext cx="1937691" cy="617396"/>
+                      <a:ext cx="2069410" cy="659365"/>
                     </a:xfrm>
                     <a:prstGeom prst="rect">
                       <a:avLst/>
@@ -3455,8 +4136,8 @@
         </w:rPr>
         <w:drawing>
           <wp:inline distT="0" distB="0" distL="0" distR="0" wp14:anchorId="2DA9C318" wp14:editId="5171799A">
-            <wp:extent cx="1988820" cy="809638"/>
-            <wp:effectExtent l="0" t="0" r="0" b="9525"/>
+            <wp:extent cx="2581275" cy="1050823"/>
+            <wp:effectExtent l="0" t="0" r="0" b="0"/>
             <wp:docPr id="12" name="Picture 12"/>
             <wp:cNvGraphicFramePr>
               <a:graphicFrameLocks xmlns:a="http://schemas.openxmlformats.org/drawingml/2006/main" noChangeAspect="1"/>
@@ -3469,14 +4150,14 @@
                     <pic:cNvPicPr/>
                   </pic:nvPicPr>
                   <pic:blipFill rotWithShape="1">
-                    <a:blip r:embed="rId32"/>
+                    <a:blip r:embed="rId35"/>
                     <a:srcRect r="13734" b="64817"/>
                     <a:stretch/>
                   </pic:blipFill>
                   <pic:spPr bwMode="auto">
                     <a:xfrm>
                       <a:off x="0" y="0"/>
-                      <a:ext cx="2004903" cy="816185"/>
+                      <a:ext cx="2624859" cy="1068566"/>
                     </a:xfrm>
                     <a:prstGeom prst="rect">
                       <a:avLst/>
@@ -3516,7 +4197,7 @@
                     <pic:cNvPicPr/>
                   </pic:nvPicPr>
                   <pic:blipFill rotWithShape="1">
-                    <a:blip r:embed="rId32"/>
+                    <a:blip r:embed="rId35"/>
                     <a:srcRect l="10783" t="38393" r="58762" b="53431"/>
                     <a:stretch/>
                   </pic:blipFill>
@@ -3549,15 +4230,6 @@
         <w:shd w:val="clear" w:color="auto" w:fill="FFFFFF"/>
         <w:spacing w:after="300" w:line="315" w:lineRule="atLeast"/>
         <w:rPr>
-          <w:noProof/>
-        </w:rPr>
-      </w:pPr>
-    </w:p>
-    <w:p>
-      <w:pPr>
-        <w:shd w:val="clear" w:color="auto" w:fill="FFFFFF"/>
-        <w:spacing w:after="300" w:line="315" w:lineRule="atLeast"/>
-        <w:rPr>
           <w:rFonts w:ascii="Arial" w:eastAsia="Times New Roman" w:hAnsi="Arial" w:cs="Arial"/>
           <w:color w:val="373A3C"/>
           <w:sz w:val="21"/>
@@ -3568,11 +4240,10 @@
         <w:rPr>
           <w:noProof/>
         </w:rPr>
-        <w:lastRenderedPageBreak/>
         <w:drawing>
           <wp:inline distT="0" distB="0" distL="0" distR="0" wp14:anchorId="23574B67" wp14:editId="1C97BB4A">
-            <wp:extent cx="3116580" cy="525888"/>
-            <wp:effectExtent l="0" t="0" r="7620" b="7620"/>
+            <wp:extent cx="3048000" cy="514315"/>
+            <wp:effectExtent l="0" t="0" r="0" b="635"/>
             <wp:docPr id="16" name="Picture 16"/>
             <wp:cNvGraphicFramePr>
               <a:graphicFrameLocks xmlns:a="http://schemas.openxmlformats.org/drawingml/2006/main" noChangeAspect="1"/>
@@ -3585,14 +4256,14 @@
                     <pic:cNvPicPr/>
                   </pic:nvPicPr>
                   <pic:blipFill rotWithShape="1">
-                    <a:blip r:embed="rId33"/>
+                    <a:blip r:embed="rId36"/>
                     <a:srcRect r="27821" b="74633"/>
                     <a:stretch/>
                   </pic:blipFill>
                   <pic:spPr bwMode="auto">
                     <a:xfrm>
                       <a:off x="0" y="0"/>
-                      <a:ext cx="3159347" cy="533104"/>
+                      <a:ext cx="3098747" cy="522878"/>
                     </a:xfrm>
                     <a:prstGeom prst="rect">
                       <a:avLst/>
@@ -3632,7 +4303,7 @@
                     <pic:cNvPicPr/>
                   </pic:nvPicPr>
                   <pic:blipFill rotWithShape="1">
-                    <a:blip r:embed="rId33"/>
+                    <a:blip r:embed="rId36"/>
                     <a:srcRect l="8462" t="42724" r="8717" b="30574"/>
                     <a:stretch/>
                   </pic:blipFill>
@@ -3664,7 +4335,7 @@
       <w:pPr>
         <w:shd w:val="clear" w:color="auto" w:fill="FFFFFF"/>
         <w:spacing w:after="300" w:line="315" w:lineRule="atLeast"/>
-        <w:ind w:left="4320" w:firstLine="720"/>
+        <w:ind w:left="5040"/>
         <w:rPr>
           <w:rFonts w:ascii="Arial" w:eastAsia="Times New Roman" w:hAnsi="Arial" w:cs="Arial"/>
           <w:color w:val="373A3C"/>
@@ -3678,172 +4349,9 @@
         </w:rPr>
         <w:drawing>
           <wp:inline distT="0" distB="0" distL="0" distR="0" wp14:anchorId="18F366D5" wp14:editId="763789E0">
-            <wp:extent cx="2053856" cy="180975"/>
-            <wp:effectExtent l="0" t="0" r="3810" b="0"/>
+            <wp:extent cx="2485980" cy="219052"/>
+            <wp:effectExtent l="0" t="0" r="0" b="0"/>
             <wp:docPr id="21" name="Picture 21"/>
-            <wp:cNvGraphicFramePr>
-              <a:graphicFrameLocks xmlns:a="http://schemas.openxmlformats.org/drawingml/2006/main" noChangeAspect="1"/>
-            </wp:cNvGraphicFramePr>
-            <a:graphic xmlns:a="http://schemas.openxmlformats.org/drawingml/2006/main">
-              <a:graphicData uri="http://schemas.openxmlformats.org/drawingml/2006/picture">
-                <pic:pic xmlns:pic="http://schemas.openxmlformats.org/drawingml/2006/picture">
-                  <pic:nvPicPr>
-                    <pic:cNvPr id="1" name=""/>
-                    <pic:cNvPicPr/>
-                  </pic:nvPicPr>
-                  <pic:blipFill>
-                    <a:blip r:embed="rId34"/>
-                    <a:stretch>
-                      <a:fillRect/>
-                    </a:stretch>
-                  </pic:blipFill>
-                  <pic:spPr>
-                    <a:xfrm>
-                      <a:off x="0" y="0"/>
-                      <a:ext cx="2129355" cy="187628"/>
-                    </a:xfrm>
-                    <a:prstGeom prst="rect">
-                      <a:avLst/>
-                    </a:prstGeom>
-                  </pic:spPr>
-                </pic:pic>
-              </a:graphicData>
-            </a:graphic>
-          </wp:inline>
-        </w:drawing>
-      </w:r>
-    </w:p>
-    <w:p>
-      <w:pPr>
-        <w:shd w:val="clear" w:color="auto" w:fill="FFFFFF"/>
-        <w:spacing w:after="300" w:line="315" w:lineRule="atLeast"/>
-        <w:rPr>
-          <w:rFonts w:ascii="Arial" w:eastAsia="Times New Roman" w:hAnsi="Arial" w:cs="Arial"/>
-          <w:color w:val="373A3C"/>
-          <w:sz w:val="21"/>
-          <w:szCs w:val="21"/>
-        </w:rPr>
-      </w:pPr>
-      <w:r>
-        <w:rPr>
-          <w:noProof/>
-        </w:rPr>
-        <w:drawing>
-          <wp:inline distT="0" distB="0" distL="0" distR="0" wp14:anchorId="5C9A296B" wp14:editId="5D2D8402">
-            <wp:extent cx="1790700" cy="647700"/>
-            <wp:effectExtent l="0" t="0" r="0" b="0"/>
-            <wp:docPr id="22" name="Picture 22"/>
-            <wp:cNvGraphicFramePr>
-              <a:graphicFrameLocks xmlns:a="http://schemas.openxmlformats.org/drawingml/2006/main" noChangeAspect="1"/>
-            </wp:cNvGraphicFramePr>
-            <a:graphic xmlns:a="http://schemas.openxmlformats.org/drawingml/2006/main">
-              <a:graphicData uri="http://schemas.openxmlformats.org/drawingml/2006/picture">
-                <pic:pic xmlns:pic="http://schemas.openxmlformats.org/drawingml/2006/picture">
-                  <pic:nvPicPr>
-                    <pic:cNvPr id="1" name=""/>
-                    <pic:cNvPicPr/>
-                  </pic:nvPicPr>
-                  <pic:blipFill>
-                    <a:blip r:embed="rId35"/>
-                    <a:stretch>
-                      <a:fillRect/>
-                    </a:stretch>
-                  </pic:blipFill>
-                  <pic:spPr>
-                    <a:xfrm>
-                      <a:off x="0" y="0"/>
-                      <a:ext cx="1790700" cy="647700"/>
-                    </a:xfrm>
-                    <a:prstGeom prst="rect">
-                      <a:avLst/>
-                    </a:prstGeom>
-                  </pic:spPr>
-                </pic:pic>
-              </a:graphicData>
-            </a:graphic>
-          </wp:inline>
-        </w:drawing>
-      </w:r>
-      <w:r>
-        <w:rPr>
-          <w:rFonts w:ascii="Arial" w:eastAsia="Times New Roman" w:hAnsi="Arial" w:cs="Arial"/>
-          <w:color w:val="373A3C"/>
-          <w:sz w:val="21"/>
-          <w:szCs w:val="21"/>
-        </w:rPr>
-        <w:tab/>
-      </w:r>
-      <w:r>
-        <w:rPr>
-          <w:rFonts w:ascii="Arial" w:eastAsia="Times New Roman" w:hAnsi="Arial" w:cs="Arial"/>
-          <w:color w:val="373A3C"/>
-          <w:sz w:val="21"/>
-          <w:szCs w:val="21"/>
-        </w:rPr>
-        <w:tab/>
-      </w:r>
-      <w:r>
-        <w:rPr>
-          <w:noProof/>
-        </w:rPr>
-        <w:drawing>
-          <wp:inline distT="0" distB="0" distL="0" distR="0" wp14:anchorId="63BBB43A" wp14:editId="1EC091C5">
-            <wp:extent cx="1038225" cy="619125"/>
-            <wp:effectExtent l="0" t="0" r="9525" b="9525"/>
-            <wp:docPr id="23" name="Picture 23"/>
-            <wp:cNvGraphicFramePr>
-              <a:graphicFrameLocks xmlns:a="http://schemas.openxmlformats.org/drawingml/2006/main" noChangeAspect="1"/>
-            </wp:cNvGraphicFramePr>
-            <a:graphic xmlns:a="http://schemas.openxmlformats.org/drawingml/2006/main">
-              <a:graphicData uri="http://schemas.openxmlformats.org/drawingml/2006/picture">
-                <pic:pic xmlns:pic="http://schemas.openxmlformats.org/drawingml/2006/picture">
-                  <pic:nvPicPr>
-                    <pic:cNvPr id="1" name=""/>
-                    <pic:cNvPicPr/>
-                  </pic:nvPicPr>
-                  <pic:blipFill>
-                    <a:blip r:embed="rId36"/>
-                    <a:stretch>
-                      <a:fillRect/>
-                    </a:stretch>
-                  </pic:blipFill>
-                  <pic:spPr>
-                    <a:xfrm>
-                      <a:off x="0" y="0"/>
-                      <a:ext cx="1038225" cy="619125"/>
-                    </a:xfrm>
-                    <a:prstGeom prst="rect">
-                      <a:avLst/>
-                    </a:prstGeom>
-                  </pic:spPr>
-                </pic:pic>
-              </a:graphicData>
-            </a:graphic>
-          </wp:inline>
-        </w:drawing>
-      </w:r>
-    </w:p>
-    <w:p>
-      <w:pPr>
-        <w:shd w:val="clear" w:color="auto" w:fill="FFFFFF"/>
-        <w:spacing w:after="300" w:line="315" w:lineRule="atLeast"/>
-        <w:rPr>
-          <w:rFonts w:ascii="Arial" w:eastAsia="Times New Roman" w:hAnsi="Arial" w:cs="Arial"/>
-          <w:color w:val="373A3C"/>
-          <w:sz w:val="21"/>
-          <w:szCs w:val="21"/>
-        </w:rPr>
-      </w:pPr>
-      <w:r>
-        <w:rPr>
-          <w:noProof/>
-        </w:rPr>
-        <w:lastRenderedPageBreak/>
-        <w:drawing>
-          <wp:inline distT="0" distB="0" distL="0" distR="0" wp14:anchorId="31B18888" wp14:editId="77F5495B">
-            <wp:extent cx="5943600" cy="6492875"/>
-            <wp:effectExtent l="0" t="0" r="0" b="3175"/>
-            <wp:docPr id="15" name="Picture 15"/>
             <wp:cNvGraphicFramePr>
               <a:graphicFrameLocks xmlns:a="http://schemas.openxmlformats.org/drawingml/2006/main" noChangeAspect="1"/>
             </wp:cNvGraphicFramePr>
@@ -3863,7 +4371,7 @@
                   <pic:spPr>
                     <a:xfrm>
                       <a:off x="0" y="0"/>
-                      <a:ext cx="5943600" cy="6492875"/>
+                      <a:ext cx="2647664" cy="233299"/>
                     </a:xfrm>
                     <a:prstGeom prst="rect">
                       <a:avLst/>
@@ -3875,2037 +4383,15 @@
           </wp:inline>
         </w:drawing>
       </w:r>
-    </w:p>
-    <w:p>
-      <w:pPr>
-        <w:shd w:val="clear" w:color="auto" w:fill="FFFFFF"/>
-        <w:spacing w:after="300" w:line="315" w:lineRule="atLeast"/>
-        <w:rPr>
-          <w:rFonts w:ascii="Arial" w:eastAsia="Times New Roman" w:hAnsi="Arial" w:cs="Arial"/>
-          <w:color w:val="373A3C"/>
-          <w:sz w:val="21"/>
-          <w:szCs w:val="21"/>
-        </w:rPr>
-      </w:pPr>
-      <w:r>
-        <w:rPr>
-          <w:rFonts w:ascii="Arial" w:eastAsia="Times New Roman" w:hAnsi="Arial" w:cs="Arial"/>
-          <w:color w:val="373A3C"/>
-          <w:sz w:val="21"/>
-          <w:szCs w:val="21"/>
-        </w:rPr>
-        <w:t xml:space="preserve">. </w:t>
-      </w:r>
-    </w:p>
-    <w:p>
-      <w:pPr>
-        <w:shd w:val="clear" w:color="auto" w:fill="FFFFFF"/>
-        <w:spacing w:after="300" w:line="315" w:lineRule="atLeast"/>
-        <w:rPr>
-          <w:rFonts w:ascii="Arial" w:eastAsia="Times New Roman" w:hAnsi="Arial" w:cs="Arial"/>
-          <w:color w:val="373A3C"/>
-          <w:sz w:val="21"/>
-          <w:szCs w:val="21"/>
-        </w:rPr>
-      </w:pPr>
-      <w:r>
-        <w:rPr>
-          <w:rFonts w:ascii="Arial" w:eastAsia="Times New Roman" w:hAnsi="Arial" w:cs="Arial"/>
-          <w:color w:val="373A3C"/>
-          <w:sz w:val="21"/>
-          <w:szCs w:val="21"/>
-        </w:rPr>
-        <w:t>Let two matrices be</w:t>
-      </w:r>
-    </w:p>
-    <w:p>
-      <w:pPr>
-        <w:shd w:val="clear" w:color="auto" w:fill="FFFFFF"/>
-        <w:spacing w:after="300" w:line="315" w:lineRule="atLeast"/>
-        <w:rPr>
-          <w:rFonts w:ascii="Arial" w:eastAsia="Times New Roman" w:hAnsi="Arial" w:cs="Arial"/>
-          <w:color w:val="373A3C"/>
-          <w:sz w:val="21"/>
-          <w:szCs w:val="21"/>
-        </w:rPr>
-      </w:pPr>
-    </w:p>
-    <w:p>
-      <w:pPr>
-        <w:shd w:val="clear" w:color="auto" w:fill="FFFFFF"/>
-        <w:spacing w:after="300" w:line="315" w:lineRule="atLeast"/>
-        <w:rPr>
-          <w:rFonts w:ascii="Arial" w:eastAsia="Times New Roman" w:hAnsi="Arial" w:cs="Arial"/>
-          <w:color w:val="373A3C"/>
-          <w:sz w:val="21"/>
-          <w:szCs w:val="21"/>
-        </w:rPr>
-      </w:pPr>
-      <w:r>
-        <w:rPr>
-          <w:rFonts w:ascii="Arial" w:eastAsia="Times New Roman" w:hAnsi="Arial" w:cs="Arial"/>
-          <w:color w:val="373A3C"/>
-          <w:sz w:val="21"/>
-          <w:szCs w:val="21"/>
-        </w:rPr>
-        <w:t>A</w:t>
-      </w:r>
-      <w:proofErr w:type="gramStart"/>
-      <w:r>
-        <w:rPr>
-          <w:rFonts w:ascii="Arial" w:eastAsia="Times New Roman" w:hAnsi="Arial" w:cs="Arial"/>
-          <w:color w:val="373A3C"/>
-          <w:sz w:val="21"/>
-          <w:szCs w:val="21"/>
-        </w:rPr>
-        <w:t>=[</w:t>
-      </w:r>
-      <w:proofErr w:type="gramEnd"/>
-      <w:r>
-        <w:rPr>
-          <w:rFonts w:ascii="Arial" w:eastAsia="Times New Roman" w:hAnsi="Arial" w:cs="Arial"/>
-          <w:color w:val="373A3C"/>
-          <w:sz w:val="21"/>
-          <w:szCs w:val="21"/>
-        </w:rPr>
-        <w:t>4639],B=[−2−592]</w:t>
-      </w:r>
-    </w:p>
-    <w:p>
-      <w:pPr>
-        <w:shd w:val="clear" w:color="auto" w:fill="FFFFFF"/>
-        <w:spacing w:after="300" w:line="315" w:lineRule="atLeast"/>
-        <w:rPr>
-          <w:rFonts w:ascii="Arial" w:eastAsia="Times New Roman" w:hAnsi="Arial" w:cs="Arial"/>
-          <w:color w:val="373A3C"/>
-          <w:sz w:val="21"/>
-          <w:szCs w:val="21"/>
-        </w:rPr>
-      </w:pPr>
-      <w:r>
-        <w:rPr>
-          <w:rFonts w:ascii="Arial" w:eastAsia="Times New Roman" w:hAnsi="Arial" w:cs="Arial"/>
-          <w:color w:val="373A3C"/>
-          <w:sz w:val="21"/>
-          <w:szCs w:val="21"/>
-        </w:rPr>
-        <w:lastRenderedPageBreak/>
-        <w:t>What is A - B?</w:t>
-      </w:r>
-    </w:p>
-    <w:p>
-      <w:pPr>
-        <w:shd w:val="clear" w:color="auto" w:fill="FFFFFF"/>
-        <w:spacing w:after="300" w:line="315" w:lineRule="atLeast"/>
-        <w:rPr>
-          <w:rFonts w:ascii="Arial" w:eastAsia="Times New Roman" w:hAnsi="Arial" w:cs="Arial"/>
-          <w:color w:val="373A3C"/>
-          <w:sz w:val="21"/>
-          <w:szCs w:val="21"/>
-        </w:rPr>
-      </w:pPr>
-    </w:p>
-    <w:p>
-      <w:pPr>
-        <w:shd w:val="clear" w:color="auto" w:fill="FFFFFF"/>
-        <w:spacing w:after="300" w:line="315" w:lineRule="atLeast"/>
-        <w:rPr>
-          <w:rFonts w:ascii="Arial" w:eastAsia="Times New Roman" w:hAnsi="Arial" w:cs="Arial"/>
-          <w:color w:val="373A3C"/>
-          <w:sz w:val="21"/>
-          <w:szCs w:val="21"/>
-        </w:rPr>
-      </w:pPr>
-      <w:r>
-        <w:rPr>
-          <w:rFonts w:ascii="Arial" w:eastAsia="Times New Roman" w:hAnsi="Arial" w:cs="Arial"/>
-          <w:color w:val="373A3C"/>
-          <w:sz w:val="21"/>
-          <w:szCs w:val="21"/>
-        </w:rPr>
-        <w:t>[21−67]</w:t>
-      </w:r>
-    </w:p>
-    <w:p>
-      <w:pPr>
-        <w:shd w:val="clear" w:color="auto" w:fill="FFFFFF"/>
-        <w:spacing w:after="300" w:line="315" w:lineRule="atLeast"/>
-        <w:rPr>
-          <w:rFonts w:ascii="Arial" w:eastAsia="Times New Roman" w:hAnsi="Arial" w:cs="Arial"/>
-          <w:color w:val="373A3C"/>
-          <w:sz w:val="21"/>
-          <w:szCs w:val="21"/>
-        </w:rPr>
-      </w:pPr>
-    </w:p>
-    <w:p>
-      <w:pPr>
-        <w:shd w:val="clear" w:color="auto" w:fill="FFFFFF"/>
-        <w:spacing w:after="300" w:line="315" w:lineRule="atLeast"/>
-        <w:rPr>
-          <w:rFonts w:ascii="Arial" w:eastAsia="Times New Roman" w:hAnsi="Arial" w:cs="Arial"/>
-          <w:color w:val="373A3C"/>
-          <w:sz w:val="21"/>
-          <w:szCs w:val="21"/>
-        </w:rPr>
-      </w:pPr>
-      <w:r>
-        <w:rPr>
-          <w:rFonts w:ascii="Arial" w:eastAsia="Times New Roman" w:hAnsi="Arial" w:cs="Arial"/>
-          <w:color w:val="373A3C"/>
-          <w:sz w:val="21"/>
-          <w:szCs w:val="21"/>
-        </w:rPr>
-        <w:t>[611−1211]</w:t>
-      </w:r>
-    </w:p>
-    <w:p>
-      <w:pPr>
-        <w:shd w:val="clear" w:color="auto" w:fill="FFFFFF"/>
-        <w:spacing w:after="300" w:line="315" w:lineRule="atLeast"/>
-        <w:rPr>
-          <w:rFonts w:ascii="Arial" w:eastAsia="Times New Roman" w:hAnsi="Arial" w:cs="Arial"/>
-          <w:color w:val="373A3C"/>
-          <w:sz w:val="21"/>
-          <w:szCs w:val="21"/>
-        </w:rPr>
-      </w:pPr>
-    </w:p>
-    <w:p>
-      <w:pPr>
-        <w:shd w:val="clear" w:color="auto" w:fill="FFFFFF"/>
-        <w:spacing w:after="300" w:line="315" w:lineRule="atLeast"/>
-        <w:rPr>
-          <w:rFonts w:ascii="Arial" w:eastAsia="Times New Roman" w:hAnsi="Arial" w:cs="Arial"/>
-          <w:color w:val="373A3C"/>
-          <w:sz w:val="21"/>
-          <w:szCs w:val="21"/>
-        </w:rPr>
-      </w:pPr>
-      <w:r>
-        <w:rPr>
-          <w:rFonts w:ascii="Arial" w:eastAsia="Times New Roman" w:hAnsi="Arial" w:cs="Arial"/>
-          <w:color w:val="373A3C"/>
-          <w:sz w:val="21"/>
-          <w:szCs w:val="21"/>
-        </w:rPr>
-        <w:t>[611−67]</w:t>
-      </w:r>
-    </w:p>
-    <w:p>
-      <w:pPr>
-        <w:shd w:val="clear" w:color="auto" w:fill="FFFFFF"/>
-        <w:spacing w:after="300" w:line="315" w:lineRule="atLeast"/>
-        <w:rPr>
-          <w:rFonts w:ascii="Arial" w:eastAsia="Times New Roman" w:hAnsi="Arial" w:cs="Arial"/>
-          <w:color w:val="373A3C"/>
-          <w:sz w:val="21"/>
-          <w:szCs w:val="21"/>
-        </w:rPr>
-      </w:pPr>
-    </w:p>
-    <w:p>
-      <w:pPr>
-        <w:shd w:val="clear" w:color="auto" w:fill="FFFFFF"/>
-        <w:spacing w:after="300" w:line="315" w:lineRule="atLeast"/>
-        <w:rPr>
-          <w:rFonts w:ascii="Arial" w:eastAsia="Times New Roman" w:hAnsi="Arial" w:cs="Arial"/>
-          <w:color w:val="373A3C"/>
-          <w:sz w:val="21"/>
-          <w:szCs w:val="21"/>
-        </w:rPr>
-      </w:pPr>
-      <w:r>
-        <w:rPr>
-          <w:rFonts w:ascii="Arial" w:eastAsia="Times New Roman" w:hAnsi="Arial" w:cs="Arial"/>
-          <w:color w:val="373A3C"/>
-          <w:sz w:val="21"/>
-          <w:szCs w:val="21"/>
-        </w:rPr>
-        <w:t>[411211]</w:t>
-      </w:r>
-    </w:p>
-    <w:p>
-      <w:pPr>
-        <w:shd w:val="clear" w:color="auto" w:fill="FFFFFF"/>
-        <w:spacing w:after="300" w:line="315" w:lineRule="atLeast"/>
-        <w:rPr>
-          <w:rFonts w:ascii="Arial" w:eastAsia="Times New Roman" w:hAnsi="Arial" w:cs="Arial"/>
-          <w:color w:val="373A3C"/>
-          <w:sz w:val="21"/>
-          <w:szCs w:val="21"/>
-        </w:rPr>
-      </w:pPr>
-      <w:r>
-        <w:rPr>
-          <w:rFonts w:ascii="Arial" w:eastAsia="Times New Roman" w:hAnsi="Arial" w:cs="Arial"/>
-          <w:color w:val="373A3C"/>
-          <w:sz w:val="21"/>
-          <w:szCs w:val="21"/>
-        </w:rPr>
-        <w:t>1</w:t>
-      </w:r>
-    </w:p>
-    <w:p>
-      <w:pPr>
-        <w:shd w:val="clear" w:color="auto" w:fill="FFFFFF"/>
-        <w:spacing w:after="300" w:line="315" w:lineRule="atLeast"/>
-        <w:rPr>
-          <w:rFonts w:ascii="Arial" w:eastAsia="Times New Roman" w:hAnsi="Arial" w:cs="Arial"/>
-          <w:color w:val="373A3C"/>
-          <w:sz w:val="21"/>
-          <w:szCs w:val="21"/>
-        </w:rPr>
-      </w:pPr>
-      <w:r>
-        <w:rPr>
-          <w:rFonts w:ascii="Arial" w:eastAsia="Times New Roman" w:hAnsi="Arial" w:cs="Arial"/>
-          <w:color w:val="373A3C"/>
-          <w:sz w:val="21"/>
-          <w:szCs w:val="21"/>
-        </w:rPr>
-        <w:t>point</w:t>
-      </w:r>
-    </w:p>
-    <w:p>
-      <w:pPr>
-        <w:shd w:val="clear" w:color="auto" w:fill="FFFFFF"/>
-        <w:spacing w:after="300" w:line="315" w:lineRule="atLeast"/>
-        <w:rPr>
-          <w:rFonts w:ascii="Arial" w:eastAsia="Times New Roman" w:hAnsi="Arial" w:cs="Arial"/>
-          <w:color w:val="373A3C"/>
-          <w:sz w:val="21"/>
-          <w:szCs w:val="21"/>
-        </w:rPr>
-      </w:pPr>
-      <w:r>
-        <w:rPr>
-          <w:rFonts w:ascii="Arial" w:eastAsia="Times New Roman" w:hAnsi="Arial" w:cs="Arial"/>
-          <w:color w:val="373A3C"/>
-          <w:sz w:val="21"/>
-          <w:szCs w:val="21"/>
-        </w:rPr>
-        <w:t xml:space="preserve">2. </w:t>
-      </w:r>
-    </w:p>
-    <w:p>
-      <w:pPr>
-        <w:shd w:val="clear" w:color="auto" w:fill="FFFFFF"/>
-        <w:spacing w:after="300" w:line="315" w:lineRule="atLeast"/>
-        <w:rPr>
-          <w:rFonts w:ascii="Arial" w:eastAsia="Times New Roman" w:hAnsi="Arial" w:cs="Arial"/>
-          <w:color w:val="373A3C"/>
-          <w:sz w:val="21"/>
-          <w:szCs w:val="21"/>
-        </w:rPr>
-      </w:pPr>
-      <w:r>
-        <w:rPr>
-          <w:rFonts w:ascii="Arial" w:eastAsia="Times New Roman" w:hAnsi="Arial" w:cs="Arial"/>
-          <w:color w:val="373A3C"/>
-          <w:sz w:val="21"/>
-          <w:szCs w:val="21"/>
-        </w:rPr>
-        <w:t>Let x=</w:t>
-      </w:r>
-      <w:r>
-        <w:rPr>
-          <w:rFonts w:ascii="Cambria Math" w:eastAsia="Times New Roman" w:hAnsi="Cambria Math" w:cs="Cambria Math"/>
-          <w:color w:val="373A3C"/>
-          <w:sz w:val="21"/>
-          <w:szCs w:val="21"/>
-        </w:rPr>
-        <w:t>⎡⎣⎢⎢</w:t>
-      </w:r>
-      <w:r>
-        <w:rPr>
-          <w:rFonts w:ascii="Arial" w:eastAsia="Times New Roman" w:hAnsi="Arial" w:cs="Arial"/>
-          <w:color w:val="373A3C"/>
-          <w:sz w:val="21"/>
-          <w:szCs w:val="21"/>
-        </w:rPr>
-        <w:t>2741</w:t>
-      </w:r>
-      <w:r>
-        <w:rPr>
-          <w:rFonts w:ascii="Cambria Math" w:eastAsia="Times New Roman" w:hAnsi="Cambria Math" w:cs="Cambria Math"/>
-          <w:color w:val="373A3C"/>
-          <w:sz w:val="21"/>
-          <w:szCs w:val="21"/>
-        </w:rPr>
-        <w:t>⎤⎦⎥⎥</w:t>
-      </w:r>
-    </w:p>
-    <w:p>
-      <w:pPr>
-        <w:shd w:val="clear" w:color="auto" w:fill="FFFFFF"/>
-        <w:spacing w:after="300" w:line="315" w:lineRule="atLeast"/>
-        <w:rPr>
-          <w:rFonts w:ascii="Arial" w:eastAsia="Times New Roman" w:hAnsi="Arial" w:cs="Arial"/>
-          <w:color w:val="373A3C"/>
-          <w:sz w:val="21"/>
-          <w:szCs w:val="21"/>
-        </w:rPr>
-      </w:pPr>
-      <w:r>
-        <w:rPr>
-          <w:rFonts w:ascii="Arial" w:eastAsia="Times New Roman" w:hAnsi="Arial" w:cs="Arial"/>
-          <w:color w:val="373A3C"/>
-          <w:sz w:val="21"/>
-          <w:szCs w:val="21"/>
-        </w:rPr>
-        <w:t>What is 3</w:t>
-      </w:r>
-      <w:r>
-        <w:rPr>
-          <w:rFonts w:ascii="Cambria Math" w:eastAsia="Times New Roman" w:hAnsi="Cambria Math" w:cs="Cambria Math"/>
-          <w:color w:val="373A3C"/>
-          <w:sz w:val="21"/>
-          <w:szCs w:val="21"/>
-        </w:rPr>
-        <w:t>∗</w:t>
-      </w:r>
-      <w:r>
-        <w:rPr>
-          <w:rFonts w:ascii="Arial" w:eastAsia="Times New Roman" w:hAnsi="Arial" w:cs="Arial"/>
-          <w:color w:val="373A3C"/>
-          <w:sz w:val="21"/>
-          <w:szCs w:val="21"/>
-        </w:rPr>
-        <w:t>x?</w:t>
-      </w:r>
-    </w:p>
-    <w:p>
-      <w:pPr>
-        <w:shd w:val="clear" w:color="auto" w:fill="FFFFFF"/>
-        <w:spacing w:after="300" w:line="315" w:lineRule="atLeast"/>
-        <w:rPr>
-          <w:rFonts w:ascii="Arial" w:eastAsia="Times New Roman" w:hAnsi="Arial" w:cs="Arial"/>
-          <w:color w:val="373A3C"/>
-          <w:sz w:val="21"/>
-          <w:szCs w:val="21"/>
-        </w:rPr>
-      </w:pPr>
-    </w:p>
-    <w:p>
-      <w:pPr>
-        <w:shd w:val="clear" w:color="auto" w:fill="FFFFFF"/>
-        <w:spacing w:after="300" w:line="315" w:lineRule="atLeast"/>
-        <w:rPr>
-          <w:rFonts w:ascii="Arial" w:eastAsia="Times New Roman" w:hAnsi="Arial" w:cs="Arial"/>
-          <w:color w:val="373A3C"/>
-          <w:sz w:val="21"/>
-          <w:szCs w:val="21"/>
-        </w:rPr>
-      </w:pPr>
-      <w:r>
-        <w:rPr>
-          <w:rFonts w:ascii="Cambria Math" w:eastAsia="Times New Roman" w:hAnsi="Cambria Math" w:cs="Cambria Math"/>
-          <w:color w:val="373A3C"/>
-          <w:sz w:val="21"/>
-          <w:szCs w:val="21"/>
-        </w:rPr>
-        <w:t>⎡⎣⎢⎢</w:t>
-      </w:r>
-      <w:r>
-        <w:rPr>
-          <w:rFonts w:ascii="Arial" w:eastAsia="Times New Roman" w:hAnsi="Arial" w:cs="Arial"/>
-          <w:color w:val="373A3C"/>
-          <w:sz w:val="21"/>
-          <w:szCs w:val="21"/>
-        </w:rPr>
-        <w:t>621123</w:t>
-      </w:r>
-      <w:r>
-        <w:rPr>
-          <w:rFonts w:ascii="Cambria Math" w:eastAsia="Times New Roman" w:hAnsi="Cambria Math" w:cs="Cambria Math"/>
-          <w:color w:val="373A3C"/>
-          <w:sz w:val="21"/>
-          <w:szCs w:val="21"/>
-        </w:rPr>
-        <w:t>⎤⎦⎥⎥</w:t>
-      </w:r>
-    </w:p>
-    <w:p>
-      <w:pPr>
-        <w:shd w:val="clear" w:color="auto" w:fill="FFFFFF"/>
-        <w:spacing w:after="300" w:line="315" w:lineRule="atLeast"/>
-        <w:rPr>
-          <w:rFonts w:ascii="Arial" w:eastAsia="Times New Roman" w:hAnsi="Arial" w:cs="Arial"/>
-          <w:color w:val="373A3C"/>
-          <w:sz w:val="21"/>
-          <w:szCs w:val="21"/>
-        </w:rPr>
-      </w:pPr>
-    </w:p>
-    <w:p>
-      <w:pPr>
-        <w:shd w:val="clear" w:color="auto" w:fill="FFFFFF"/>
-        <w:spacing w:after="300" w:line="315" w:lineRule="atLeast"/>
-        <w:rPr>
-          <w:rFonts w:ascii="Arial" w:eastAsia="Times New Roman" w:hAnsi="Arial" w:cs="Arial"/>
-          <w:color w:val="373A3C"/>
-          <w:sz w:val="21"/>
-          <w:szCs w:val="21"/>
-        </w:rPr>
-      </w:pPr>
-      <w:r>
-        <w:rPr>
-          <w:rFonts w:ascii="Cambria Math" w:eastAsia="Times New Roman" w:hAnsi="Cambria Math" w:cs="Cambria Math"/>
-          <w:color w:val="373A3C"/>
-          <w:sz w:val="21"/>
-          <w:szCs w:val="21"/>
-        </w:rPr>
-        <w:t>⎡⎣⎢⎢⎢⎢⎢⎢</w:t>
-      </w:r>
-      <w:r>
-        <w:rPr>
-          <w:rFonts w:ascii="Arial" w:eastAsia="Times New Roman" w:hAnsi="Arial" w:cs="Arial"/>
-          <w:color w:val="373A3C"/>
-          <w:sz w:val="21"/>
-          <w:szCs w:val="21"/>
-        </w:rPr>
-        <w:t>23734313</w:t>
-      </w:r>
-      <w:r>
-        <w:rPr>
-          <w:rFonts w:ascii="Cambria Math" w:eastAsia="Times New Roman" w:hAnsi="Cambria Math" w:cs="Cambria Math"/>
-          <w:color w:val="373A3C"/>
-          <w:sz w:val="21"/>
-          <w:szCs w:val="21"/>
-        </w:rPr>
-        <w:t>⎤⎦⎥⎥⎥⎥⎥⎥</w:t>
-      </w:r>
-    </w:p>
-    <w:p>
-      <w:pPr>
-        <w:shd w:val="clear" w:color="auto" w:fill="FFFFFF"/>
-        <w:spacing w:after="300" w:line="315" w:lineRule="atLeast"/>
-        <w:rPr>
-          <w:rFonts w:ascii="Arial" w:eastAsia="Times New Roman" w:hAnsi="Arial" w:cs="Arial"/>
-          <w:color w:val="373A3C"/>
-          <w:sz w:val="21"/>
-          <w:szCs w:val="21"/>
-        </w:rPr>
-      </w:pPr>
-    </w:p>
-    <w:p>
-      <w:pPr>
-        <w:shd w:val="clear" w:color="auto" w:fill="FFFFFF"/>
-        <w:spacing w:after="300" w:line="315" w:lineRule="atLeast"/>
-        <w:rPr>
-          <w:rFonts w:ascii="Arial" w:eastAsia="Times New Roman" w:hAnsi="Arial" w:cs="Arial"/>
-          <w:color w:val="373A3C"/>
-          <w:sz w:val="21"/>
-          <w:szCs w:val="21"/>
-        </w:rPr>
-      </w:pPr>
-      <w:r>
-        <w:rPr>
-          <w:rFonts w:ascii="Arial" w:eastAsia="Times New Roman" w:hAnsi="Arial" w:cs="Arial"/>
-          <w:color w:val="373A3C"/>
-          <w:sz w:val="21"/>
-          <w:szCs w:val="21"/>
-        </w:rPr>
-        <w:t>[23734313]</w:t>
-      </w:r>
-    </w:p>
-    <w:p>
-      <w:pPr>
-        <w:shd w:val="clear" w:color="auto" w:fill="FFFFFF"/>
-        <w:spacing w:after="300" w:line="315" w:lineRule="atLeast"/>
-        <w:rPr>
-          <w:rFonts w:ascii="Arial" w:eastAsia="Times New Roman" w:hAnsi="Arial" w:cs="Arial"/>
-          <w:color w:val="373A3C"/>
-          <w:sz w:val="21"/>
-          <w:szCs w:val="21"/>
-        </w:rPr>
-      </w:pPr>
-    </w:p>
-    <w:p>
-      <w:pPr>
-        <w:shd w:val="clear" w:color="auto" w:fill="FFFFFF"/>
-        <w:spacing w:after="300" w:line="315" w:lineRule="atLeast"/>
-        <w:rPr>
-          <w:rFonts w:ascii="Arial" w:eastAsia="Times New Roman" w:hAnsi="Arial" w:cs="Arial"/>
-          <w:color w:val="373A3C"/>
-          <w:sz w:val="21"/>
-          <w:szCs w:val="21"/>
-        </w:rPr>
-      </w:pPr>
-      <w:r>
-        <w:rPr>
-          <w:rFonts w:ascii="Arial" w:eastAsia="Times New Roman" w:hAnsi="Arial" w:cs="Arial"/>
-          <w:color w:val="373A3C"/>
-          <w:sz w:val="21"/>
-          <w:szCs w:val="21"/>
-        </w:rPr>
-        <w:lastRenderedPageBreak/>
-        <w:t>[621123]</w:t>
-      </w:r>
-    </w:p>
-    <w:p>
-      <w:pPr>
-        <w:shd w:val="clear" w:color="auto" w:fill="FFFFFF"/>
-        <w:spacing w:after="300" w:line="315" w:lineRule="atLeast"/>
-        <w:rPr>
-          <w:rFonts w:ascii="Arial" w:eastAsia="Times New Roman" w:hAnsi="Arial" w:cs="Arial"/>
-          <w:color w:val="373A3C"/>
-          <w:sz w:val="21"/>
-          <w:szCs w:val="21"/>
-        </w:rPr>
-      </w:pPr>
-      <w:r>
-        <w:rPr>
-          <w:rFonts w:ascii="Arial" w:eastAsia="Times New Roman" w:hAnsi="Arial" w:cs="Arial"/>
-          <w:color w:val="373A3C"/>
-          <w:sz w:val="21"/>
-          <w:szCs w:val="21"/>
-        </w:rPr>
-        <w:t>1</w:t>
-      </w:r>
-    </w:p>
-    <w:p>
-      <w:pPr>
-        <w:shd w:val="clear" w:color="auto" w:fill="FFFFFF"/>
-        <w:spacing w:after="300" w:line="315" w:lineRule="atLeast"/>
-        <w:rPr>
-          <w:rFonts w:ascii="Arial" w:eastAsia="Times New Roman" w:hAnsi="Arial" w:cs="Arial"/>
-          <w:color w:val="373A3C"/>
-          <w:sz w:val="21"/>
-          <w:szCs w:val="21"/>
-        </w:rPr>
-      </w:pPr>
-      <w:r>
-        <w:rPr>
-          <w:rFonts w:ascii="Arial" w:eastAsia="Times New Roman" w:hAnsi="Arial" w:cs="Arial"/>
-          <w:color w:val="373A3C"/>
-          <w:sz w:val="21"/>
-          <w:szCs w:val="21"/>
-        </w:rPr>
-        <w:t>point</w:t>
-      </w:r>
-    </w:p>
-    <w:p>
-      <w:pPr>
-        <w:shd w:val="clear" w:color="auto" w:fill="FFFFFF"/>
-        <w:spacing w:after="300" w:line="315" w:lineRule="atLeast"/>
-        <w:rPr>
-          <w:rFonts w:ascii="Arial" w:eastAsia="Times New Roman" w:hAnsi="Arial" w:cs="Arial"/>
-          <w:color w:val="373A3C"/>
-          <w:sz w:val="21"/>
-          <w:szCs w:val="21"/>
-        </w:rPr>
-      </w:pPr>
-      <w:r>
-        <w:rPr>
-          <w:rFonts w:ascii="Arial" w:eastAsia="Times New Roman" w:hAnsi="Arial" w:cs="Arial"/>
-          <w:color w:val="373A3C"/>
-          <w:sz w:val="21"/>
-          <w:szCs w:val="21"/>
-        </w:rPr>
-        <w:t xml:space="preserve">3. </w:t>
-      </w:r>
-    </w:p>
-    <w:p>
-      <w:pPr>
-        <w:shd w:val="clear" w:color="auto" w:fill="FFFFFF"/>
-        <w:spacing w:after="300" w:line="315" w:lineRule="atLeast"/>
-        <w:rPr>
-          <w:rFonts w:ascii="Arial" w:eastAsia="Times New Roman" w:hAnsi="Arial" w:cs="Arial"/>
-          <w:color w:val="373A3C"/>
-          <w:sz w:val="21"/>
-          <w:szCs w:val="21"/>
-        </w:rPr>
-      </w:pPr>
-      <w:r>
-        <w:rPr>
-          <w:rFonts w:ascii="Arial" w:eastAsia="Times New Roman" w:hAnsi="Arial" w:cs="Arial"/>
-          <w:color w:val="373A3C"/>
-          <w:sz w:val="21"/>
-          <w:szCs w:val="21"/>
-        </w:rPr>
-        <w:t>Let u be a 3-dimensional vector, where specifically</w:t>
-      </w:r>
-    </w:p>
-    <w:p>
-      <w:pPr>
-        <w:shd w:val="clear" w:color="auto" w:fill="FFFFFF"/>
-        <w:spacing w:after="300" w:line="315" w:lineRule="atLeast"/>
-        <w:rPr>
-          <w:rFonts w:ascii="Arial" w:eastAsia="Times New Roman" w:hAnsi="Arial" w:cs="Arial"/>
-          <w:color w:val="373A3C"/>
-          <w:sz w:val="21"/>
-          <w:szCs w:val="21"/>
-        </w:rPr>
-      </w:pPr>
-    </w:p>
-    <w:p>
-      <w:pPr>
-        <w:shd w:val="clear" w:color="auto" w:fill="FFFFFF"/>
-        <w:spacing w:after="300" w:line="315" w:lineRule="atLeast"/>
-        <w:rPr>
-          <w:rFonts w:ascii="Arial" w:eastAsia="Times New Roman" w:hAnsi="Arial" w:cs="Arial"/>
-          <w:color w:val="373A3C"/>
-          <w:sz w:val="21"/>
-          <w:szCs w:val="21"/>
-        </w:rPr>
-      </w:pPr>
-      <w:r>
-        <w:rPr>
-          <w:rFonts w:ascii="Arial" w:eastAsia="Times New Roman" w:hAnsi="Arial" w:cs="Arial"/>
-          <w:color w:val="373A3C"/>
-          <w:sz w:val="21"/>
-          <w:szCs w:val="21"/>
-        </w:rPr>
-        <w:t>u=</w:t>
-      </w:r>
-      <w:r>
-        <w:rPr>
-          <w:rFonts w:ascii="Cambria Math" w:eastAsia="Times New Roman" w:hAnsi="Cambria Math" w:cs="Cambria Math"/>
-          <w:color w:val="373A3C"/>
-          <w:sz w:val="21"/>
-          <w:szCs w:val="21"/>
-        </w:rPr>
-        <w:t>⎡⎣</w:t>
-      </w:r>
-      <w:r>
-        <w:rPr>
-          <w:rFonts w:ascii="Arial" w:eastAsia="Times New Roman" w:hAnsi="Arial" w:cs="Arial"/>
-          <w:color w:val="373A3C"/>
-          <w:sz w:val="21"/>
-          <w:szCs w:val="21"/>
-        </w:rPr>
-        <w:t>519</w:t>
-      </w:r>
-      <w:r>
-        <w:rPr>
-          <w:rFonts w:ascii="Cambria Math" w:eastAsia="Times New Roman" w:hAnsi="Cambria Math" w:cs="Cambria Math"/>
-          <w:color w:val="373A3C"/>
-          <w:sz w:val="21"/>
-          <w:szCs w:val="21"/>
-        </w:rPr>
-        <w:t>⎤⎦</w:t>
-      </w:r>
-    </w:p>
-    <w:p>
-      <w:pPr>
-        <w:shd w:val="clear" w:color="auto" w:fill="FFFFFF"/>
-        <w:spacing w:after="300" w:line="315" w:lineRule="atLeast"/>
-        <w:rPr>
-          <w:rFonts w:ascii="Arial" w:eastAsia="Times New Roman" w:hAnsi="Arial" w:cs="Arial"/>
-          <w:color w:val="373A3C"/>
-          <w:sz w:val="21"/>
-          <w:szCs w:val="21"/>
-        </w:rPr>
-      </w:pPr>
-      <w:r>
-        <w:rPr>
-          <w:rFonts w:ascii="Arial" w:eastAsia="Times New Roman" w:hAnsi="Arial" w:cs="Arial"/>
-          <w:color w:val="373A3C"/>
-          <w:sz w:val="21"/>
-          <w:szCs w:val="21"/>
-        </w:rPr>
-        <w:t xml:space="preserve">What is </w:t>
-      </w:r>
-      <w:proofErr w:type="spellStart"/>
-      <w:r>
-        <w:rPr>
-          <w:rFonts w:ascii="Arial" w:eastAsia="Times New Roman" w:hAnsi="Arial" w:cs="Arial"/>
-          <w:color w:val="373A3C"/>
-          <w:sz w:val="21"/>
-          <w:szCs w:val="21"/>
-        </w:rPr>
-        <w:t>uT</w:t>
-      </w:r>
-      <w:proofErr w:type="spellEnd"/>
-      <w:r>
-        <w:rPr>
-          <w:rFonts w:ascii="Arial" w:eastAsia="Times New Roman" w:hAnsi="Arial" w:cs="Arial"/>
-          <w:color w:val="373A3C"/>
-          <w:sz w:val="21"/>
-          <w:szCs w:val="21"/>
-        </w:rPr>
-        <w:t>?</w:t>
-      </w:r>
-    </w:p>
-    <w:p>
-      <w:pPr>
-        <w:shd w:val="clear" w:color="auto" w:fill="FFFFFF"/>
-        <w:spacing w:after="300" w:line="315" w:lineRule="atLeast"/>
-        <w:rPr>
-          <w:rFonts w:ascii="Arial" w:eastAsia="Times New Roman" w:hAnsi="Arial" w:cs="Arial"/>
-          <w:color w:val="373A3C"/>
-          <w:sz w:val="21"/>
-          <w:szCs w:val="21"/>
-        </w:rPr>
-      </w:pPr>
-    </w:p>
-    <w:p>
-      <w:pPr>
-        <w:shd w:val="clear" w:color="auto" w:fill="FFFFFF"/>
-        <w:spacing w:after="300" w:line="315" w:lineRule="atLeast"/>
-        <w:rPr>
-          <w:rFonts w:ascii="Arial" w:eastAsia="Times New Roman" w:hAnsi="Arial" w:cs="Arial"/>
-          <w:color w:val="373A3C"/>
-          <w:sz w:val="21"/>
-          <w:szCs w:val="21"/>
-        </w:rPr>
-      </w:pPr>
-      <w:r>
-        <w:rPr>
-          <w:rFonts w:ascii="Arial" w:eastAsia="Times New Roman" w:hAnsi="Arial" w:cs="Arial"/>
-          <w:color w:val="373A3C"/>
-          <w:sz w:val="21"/>
-          <w:szCs w:val="21"/>
-        </w:rPr>
-        <w:t>[519]</w:t>
-      </w:r>
-    </w:p>
-    <w:p>
-      <w:pPr>
-        <w:shd w:val="clear" w:color="auto" w:fill="FFFFFF"/>
-        <w:spacing w:after="300" w:line="315" w:lineRule="atLeast"/>
-        <w:rPr>
-          <w:rFonts w:ascii="Arial" w:eastAsia="Times New Roman" w:hAnsi="Arial" w:cs="Arial"/>
-          <w:color w:val="373A3C"/>
-          <w:sz w:val="21"/>
-          <w:szCs w:val="21"/>
-        </w:rPr>
-      </w:pPr>
-    </w:p>
-    <w:p>
-      <w:pPr>
-        <w:shd w:val="clear" w:color="auto" w:fill="FFFFFF"/>
-        <w:spacing w:after="300" w:line="315" w:lineRule="atLeast"/>
-        <w:rPr>
-          <w:rFonts w:ascii="Arial" w:eastAsia="Times New Roman" w:hAnsi="Arial" w:cs="Arial"/>
-          <w:color w:val="373A3C"/>
-          <w:sz w:val="21"/>
-          <w:szCs w:val="21"/>
-        </w:rPr>
-      </w:pPr>
-      <w:r>
-        <w:rPr>
-          <w:rFonts w:ascii="Cambria Math" w:eastAsia="Times New Roman" w:hAnsi="Cambria Math" w:cs="Cambria Math"/>
-          <w:color w:val="373A3C"/>
-          <w:sz w:val="21"/>
-          <w:szCs w:val="21"/>
-        </w:rPr>
-        <w:t>⎡⎣</w:t>
-      </w:r>
-      <w:r>
-        <w:rPr>
-          <w:rFonts w:ascii="Arial" w:eastAsia="Times New Roman" w:hAnsi="Arial" w:cs="Arial"/>
-          <w:color w:val="373A3C"/>
-          <w:sz w:val="21"/>
-          <w:szCs w:val="21"/>
-        </w:rPr>
-        <w:t>519</w:t>
-      </w:r>
-      <w:r>
-        <w:rPr>
-          <w:rFonts w:ascii="Cambria Math" w:eastAsia="Times New Roman" w:hAnsi="Cambria Math" w:cs="Cambria Math"/>
-          <w:color w:val="373A3C"/>
-          <w:sz w:val="21"/>
-          <w:szCs w:val="21"/>
-        </w:rPr>
-        <w:t>⎤⎦</w:t>
-      </w:r>
-    </w:p>
-    <w:p>
-      <w:pPr>
-        <w:shd w:val="clear" w:color="auto" w:fill="FFFFFF"/>
-        <w:spacing w:after="300" w:line="315" w:lineRule="atLeast"/>
-        <w:rPr>
-          <w:rFonts w:ascii="Arial" w:eastAsia="Times New Roman" w:hAnsi="Arial" w:cs="Arial"/>
-          <w:color w:val="373A3C"/>
-          <w:sz w:val="21"/>
-          <w:szCs w:val="21"/>
-        </w:rPr>
-      </w:pPr>
-    </w:p>
-    <w:p>
-      <w:pPr>
-        <w:shd w:val="clear" w:color="auto" w:fill="FFFFFF"/>
-        <w:spacing w:after="300" w:line="315" w:lineRule="atLeast"/>
-        <w:rPr>
-          <w:rFonts w:ascii="Arial" w:eastAsia="Times New Roman" w:hAnsi="Arial" w:cs="Arial"/>
-          <w:color w:val="373A3C"/>
-          <w:sz w:val="21"/>
-          <w:szCs w:val="21"/>
-        </w:rPr>
-      </w:pPr>
-      <w:r>
-        <w:rPr>
-          <w:rFonts w:ascii="Cambria Math" w:eastAsia="Times New Roman" w:hAnsi="Cambria Math" w:cs="Cambria Math"/>
-          <w:color w:val="373A3C"/>
-          <w:sz w:val="21"/>
-          <w:szCs w:val="21"/>
-        </w:rPr>
-        <w:t>⎡⎣</w:t>
-      </w:r>
-      <w:r>
-        <w:rPr>
-          <w:rFonts w:ascii="Arial" w:eastAsia="Times New Roman" w:hAnsi="Arial" w:cs="Arial"/>
-          <w:color w:val="373A3C"/>
-          <w:sz w:val="21"/>
-          <w:szCs w:val="21"/>
-        </w:rPr>
-        <w:t>915</w:t>
-      </w:r>
-      <w:r>
-        <w:rPr>
-          <w:rFonts w:ascii="Cambria Math" w:eastAsia="Times New Roman" w:hAnsi="Cambria Math" w:cs="Cambria Math"/>
-          <w:color w:val="373A3C"/>
-          <w:sz w:val="21"/>
-          <w:szCs w:val="21"/>
-        </w:rPr>
-        <w:t>⎤⎦</w:t>
-      </w:r>
-    </w:p>
-    <w:p>
-      <w:pPr>
-        <w:shd w:val="clear" w:color="auto" w:fill="FFFFFF"/>
-        <w:spacing w:after="300" w:line="315" w:lineRule="atLeast"/>
-        <w:rPr>
-          <w:rFonts w:ascii="Arial" w:eastAsia="Times New Roman" w:hAnsi="Arial" w:cs="Arial"/>
-          <w:color w:val="373A3C"/>
-          <w:sz w:val="21"/>
-          <w:szCs w:val="21"/>
-        </w:rPr>
-      </w:pPr>
-    </w:p>
-    <w:p>
-      <w:pPr>
-        <w:shd w:val="clear" w:color="auto" w:fill="FFFFFF"/>
-        <w:spacing w:after="300" w:line="315" w:lineRule="atLeast"/>
-        <w:rPr>
-          <w:rFonts w:ascii="Arial" w:eastAsia="Times New Roman" w:hAnsi="Arial" w:cs="Arial"/>
-          <w:color w:val="373A3C"/>
-          <w:sz w:val="21"/>
-          <w:szCs w:val="21"/>
-        </w:rPr>
-      </w:pPr>
-      <w:r>
-        <w:rPr>
-          <w:rFonts w:ascii="Arial" w:eastAsia="Times New Roman" w:hAnsi="Arial" w:cs="Arial"/>
-          <w:color w:val="373A3C"/>
-          <w:sz w:val="21"/>
-          <w:szCs w:val="21"/>
-        </w:rPr>
-        <w:t>[915]</w:t>
-      </w:r>
-    </w:p>
-    <w:p>
-      <w:pPr>
-        <w:shd w:val="clear" w:color="auto" w:fill="FFFFFF"/>
-        <w:spacing w:after="300" w:line="315" w:lineRule="atLeast"/>
-        <w:rPr>
-          <w:rFonts w:ascii="Arial" w:eastAsia="Times New Roman" w:hAnsi="Arial" w:cs="Arial"/>
-          <w:color w:val="373A3C"/>
-          <w:sz w:val="21"/>
-          <w:szCs w:val="21"/>
-        </w:rPr>
-      </w:pPr>
-      <w:r>
-        <w:rPr>
-          <w:rFonts w:ascii="Arial" w:eastAsia="Times New Roman" w:hAnsi="Arial" w:cs="Arial"/>
-          <w:color w:val="373A3C"/>
-          <w:sz w:val="21"/>
-          <w:szCs w:val="21"/>
-        </w:rPr>
-        <w:t>1</w:t>
-      </w:r>
-    </w:p>
-    <w:p>
-      <w:pPr>
-        <w:shd w:val="clear" w:color="auto" w:fill="FFFFFF"/>
-        <w:spacing w:after="300" w:line="315" w:lineRule="atLeast"/>
-        <w:rPr>
-          <w:rFonts w:ascii="Arial" w:eastAsia="Times New Roman" w:hAnsi="Arial" w:cs="Arial"/>
-          <w:color w:val="373A3C"/>
-          <w:sz w:val="21"/>
-          <w:szCs w:val="21"/>
-        </w:rPr>
-      </w:pPr>
-      <w:r>
-        <w:rPr>
-          <w:rFonts w:ascii="Arial" w:eastAsia="Times New Roman" w:hAnsi="Arial" w:cs="Arial"/>
-          <w:color w:val="373A3C"/>
-          <w:sz w:val="21"/>
-          <w:szCs w:val="21"/>
-        </w:rPr>
-        <w:t>point</w:t>
-      </w:r>
-    </w:p>
-    <w:p>
-      <w:pPr>
-        <w:shd w:val="clear" w:color="auto" w:fill="FFFFFF"/>
-        <w:spacing w:after="300" w:line="315" w:lineRule="atLeast"/>
-        <w:rPr>
-          <w:rFonts w:ascii="Arial" w:eastAsia="Times New Roman" w:hAnsi="Arial" w:cs="Arial"/>
-          <w:color w:val="373A3C"/>
-          <w:sz w:val="21"/>
-          <w:szCs w:val="21"/>
-        </w:rPr>
-      </w:pPr>
-      <w:r>
-        <w:rPr>
-          <w:rFonts w:ascii="Arial" w:eastAsia="Times New Roman" w:hAnsi="Arial" w:cs="Arial"/>
-          <w:color w:val="373A3C"/>
-          <w:sz w:val="21"/>
-          <w:szCs w:val="21"/>
-        </w:rPr>
-        <w:t xml:space="preserve">4. </w:t>
-      </w:r>
-    </w:p>
-    <w:p>
-      <w:pPr>
-        <w:shd w:val="clear" w:color="auto" w:fill="FFFFFF"/>
-        <w:spacing w:after="300" w:line="315" w:lineRule="atLeast"/>
-        <w:rPr>
-          <w:rFonts w:ascii="Arial" w:eastAsia="Times New Roman" w:hAnsi="Arial" w:cs="Arial"/>
-          <w:color w:val="373A3C"/>
-          <w:sz w:val="21"/>
-          <w:szCs w:val="21"/>
-        </w:rPr>
-      </w:pPr>
-      <w:r>
-        <w:rPr>
-          <w:rFonts w:ascii="Arial" w:eastAsia="Times New Roman" w:hAnsi="Arial" w:cs="Arial"/>
-          <w:color w:val="373A3C"/>
-          <w:sz w:val="21"/>
-          <w:szCs w:val="21"/>
-        </w:rPr>
-        <w:t>Let u and v be 3-dimensional vectors, where specifically</w:t>
-      </w:r>
-    </w:p>
-    <w:p>
-      <w:pPr>
-        <w:shd w:val="clear" w:color="auto" w:fill="FFFFFF"/>
-        <w:spacing w:after="300" w:line="315" w:lineRule="atLeast"/>
-        <w:rPr>
-          <w:rFonts w:ascii="Arial" w:eastAsia="Times New Roman" w:hAnsi="Arial" w:cs="Arial"/>
-          <w:color w:val="373A3C"/>
-          <w:sz w:val="21"/>
-          <w:szCs w:val="21"/>
-        </w:rPr>
-      </w:pPr>
-    </w:p>
-    <w:p>
-      <w:pPr>
-        <w:shd w:val="clear" w:color="auto" w:fill="FFFFFF"/>
-        <w:spacing w:after="300" w:line="315" w:lineRule="atLeast"/>
-        <w:rPr>
-          <w:rFonts w:ascii="Arial" w:eastAsia="Times New Roman" w:hAnsi="Arial" w:cs="Arial"/>
-          <w:color w:val="373A3C"/>
-          <w:sz w:val="21"/>
-          <w:szCs w:val="21"/>
-        </w:rPr>
-      </w:pPr>
-      <w:r>
-        <w:rPr>
-          <w:rFonts w:ascii="Arial" w:eastAsia="Times New Roman" w:hAnsi="Arial" w:cs="Arial"/>
-          <w:color w:val="373A3C"/>
-          <w:sz w:val="21"/>
-          <w:szCs w:val="21"/>
-        </w:rPr>
-        <w:lastRenderedPageBreak/>
-        <w:t>u=</w:t>
-      </w:r>
-      <w:r>
-        <w:rPr>
-          <w:rFonts w:ascii="Cambria Math" w:eastAsia="Times New Roman" w:hAnsi="Cambria Math" w:cs="Cambria Math"/>
-          <w:color w:val="373A3C"/>
-          <w:sz w:val="21"/>
-          <w:szCs w:val="21"/>
-        </w:rPr>
-        <w:t>⎡⎣</w:t>
-      </w:r>
-      <w:r>
-        <w:rPr>
-          <w:rFonts w:ascii="Arial" w:eastAsia="Times New Roman" w:hAnsi="Arial" w:cs="Arial"/>
-          <w:color w:val="373A3C"/>
-          <w:sz w:val="21"/>
-          <w:szCs w:val="21"/>
-        </w:rPr>
-        <w:t>13−1</w:t>
-      </w:r>
-      <w:r>
-        <w:rPr>
-          <w:rFonts w:ascii="Cambria Math" w:eastAsia="Times New Roman" w:hAnsi="Cambria Math" w:cs="Cambria Math"/>
-          <w:color w:val="373A3C"/>
-          <w:sz w:val="21"/>
-          <w:szCs w:val="21"/>
-        </w:rPr>
-        <w:t>⎤⎦</w:t>
-      </w:r>
-    </w:p>
-    <w:p>
-      <w:pPr>
-        <w:shd w:val="clear" w:color="auto" w:fill="FFFFFF"/>
-        <w:spacing w:after="300" w:line="315" w:lineRule="atLeast"/>
-        <w:rPr>
-          <w:rFonts w:ascii="Arial" w:eastAsia="Times New Roman" w:hAnsi="Arial" w:cs="Arial"/>
-          <w:color w:val="373A3C"/>
-          <w:sz w:val="21"/>
-          <w:szCs w:val="21"/>
-        </w:rPr>
-      </w:pPr>
-      <w:r>
-        <w:rPr>
-          <w:rFonts w:ascii="Arial" w:eastAsia="Times New Roman" w:hAnsi="Arial" w:cs="Arial"/>
-          <w:color w:val="373A3C"/>
-          <w:sz w:val="21"/>
-          <w:szCs w:val="21"/>
-        </w:rPr>
-        <w:t>and</w:t>
-      </w:r>
-    </w:p>
-    <w:p>
-      <w:pPr>
-        <w:shd w:val="clear" w:color="auto" w:fill="FFFFFF"/>
-        <w:spacing w:after="300" w:line="315" w:lineRule="atLeast"/>
-        <w:rPr>
-          <w:rFonts w:ascii="Arial" w:eastAsia="Times New Roman" w:hAnsi="Arial" w:cs="Arial"/>
-          <w:color w:val="373A3C"/>
-          <w:sz w:val="21"/>
-          <w:szCs w:val="21"/>
-        </w:rPr>
-      </w:pPr>
-    </w:p>
-    <w:p>
-      <w:pPr>
-        <w:shd w:val="clear" w:color="auto" w:fill="FFFFFF"/>
-        <w:spacing w:after="300" w:line="315" w:lineRule="atLeast"/>
-        <w:rPr>
-          <w:rFonts w:ascii="Arial" w:eastAsia="Times New Roman" w:hAnsi="Arial" w:cs="Arial"/>
-          <w:color w:val="373A3C"/>
-          <w:sz w:val="21"/>
-          <w:szCs w:val="21"/>
-        </w:rPr>
-      </w:pPr>
-      <w:r>
-        <w:rPr>
-          <w:rFonts w:ascii="Arial" w:eastAsia="Times New Roman" w:hAnsi="Arial" w:cs="Arial"/>
-          <w:color w:val="373A3C"/>
-          <w:sz w:val="21"/>
-          <w:szCs w:val="21"/>
-        </w:rPr>
-        <w:t>v=</w:t>
-      </w:r>
-      <w:r>
-        <w:rPr>
-          <w:rFonts w:ascii="Cambria Math" w:eastAsia="Times New Roman" w:hAnsi="Cambria Math" w:cs="Cambria Math"/>
-          <w:color w:val="373A3C"/>
-          <w:sz w:val="21"/>
-          <w:szCs w:val="21"/>
-        </w:rPr>
-        <w:t>⎡⎣</w:t>
-      </w:r>
-      <w:r>
-        <w:rPr>
-          <w:rFonts w:ascii="Arial" w:eastAsia="Times New Roman" w:hAnsi="Arial" w:cs="Arial"/>
-          <w:color w:val="373A3C"/>
-          <w:sz w:val="21"/>
-          <w:szCs w:val="21"/>
-        </w:rPr>
-        <w:t>224</w:t>
-      </w:r>
-      <w:r>
-        <w:rPr>
-          <w:rFonts w:ascii="Cambria Math" w:eastAsia="Times New Roman" w:hAnsi="Cambria Math" w:cs="Cambria Math"/>
-          <w:color w:val="373A3C"/>
-          <w:sz w:val="21"/>
-          <w:szCs w:val="21"/>
-        </w:rPr>
-        <w:t>⎤⎦</w:t>
-      </w:r>
-    </w:p>
-    <w:p>
-      <w:pPr>
-        <w:shd w:val="clear" w:color="auto" w:fill="FFFFFF"/>
-        <w:spacing w:after="300" w:line="315" w:lineRule="atLeast"/>
-        <w:rPr>
-          <w:rFonts w:ascii="Arial" w:eastAsia="Times New Roman" w:hAnsi="Arial" w:cs="Arial"/>
-          <w:color w:val="373A3C"/>
-          <w:sz w:val="21"/>
-          <w:szCs w:val="21"/>
-        </w:rPr>
-      </w:pPr>
-      <w:r>
-        <w:rPr>
-          <w:rFonts w:ascii="Arial" w:eastAsia="Times New Roman" w:hAnsi="Arial" w:cs="Arial"/>
-          <w:color w:val="373A3C"/>
-          <w:sz w:val="21"/>
-          <w:szCs w:val="21"/>
-        </w:rPr>
-        <w:t xml:space="preserve">What is </w:t>
-      </w:r>
-      <w:proofErr w:type="spellStart"/>
-      <w:r>
-        <w:rPr>
-          <w:rFonts w:ascii="Arial" w:eastAsia="Times New Roman" w:hAnsi="Arial" w:cs="Arial"/>
-          <w:color w:val="373A3C"/>
-          <w:sz w:val="21"/>
-          <w:szCs w:val="21"/>
-        </w:rPr>
-        <w:t>uTv</w:t>
-      </w:r>
-      <w:proofErr w:type="spellEnd"/>
-      <w:r>
-        <w:rPr>
-          <w:rFonts w:ascii="Arial" w:eastAsia="Times New Roman" w:hAnsi="Arial" w:cs="Arial"/>
-          <w:color w:val="373A3C"/>
-          <w:sz w:val="21"/>
-          <w:szCs w:val="21"/>
-        </w:rPr>
-        <w:t>?</w:t>
-      </w:r>
-    </w:p>
-    <w:p>
-      <w:pPr>
-        <w:shd w:val="clear" w:color="auto" w:fill="FFFFFF"/>
-        <w:spacing w:after="300" w:line="315" w:lineRule="atLeast"/>
-        <w:rPr>
-          <w:rFonts w:ascii="Arial" w:eastAsia="Times New Roman" w:hAnsi="Arial" w:cs="Arial"/>
-          <w:color w:val="373A3C"/>
-          <w:sz w:val="21"/>
-          <w:szCs w:val="21"/>
-        </w:rPr>
-      </w:pPr>
-    </w:p>
-    <w:p>
-      <w:pPr>
-        <w:shd w:val="clear" w:color="auto" w:fill="FFFFFF"/>
-        <w:spacing w:after="300" w:line="315" w:lineRule="atLeast"/>
-        <w:rPr>
-          <w:rFonts w:ascii="Arial" w:eastAsia="Times New Roman" w:hAnsi="Arial" w:cs="Arial"/>
-          <w:color w:val="373A3C"/>
-          <w:sz w:val="21"/>
-          <w:szCs w:val="21"/>
-        </w:rPr>
-      </w:pPr>
-      <w:r>
-        <w:rPr>
-          <w:rFonts w:ascii="Arial" w:eastAsia="Times New Roman" w:hAnsi="Arial" w:cs="Arial"/>
-          <w:color w:val="373A3C"/>
-          <w:sz w:val="21"/>
-          <w:szCs w:val="21"/>
-        </w:rPr>
-        <w:t xml:space="preserve">(Hint: </w:t>
-      </w:r>
-      <w:proofErr w:type="spellStart"/>
-      <w:r>
-        <w:rPr>
-          <w:rFonts w:ascii="Arial" w:eastAsia="Times New Roman" w:hAnsi="Arial" w:cs="Arial"/>
-          <w:color w:val="373A3C"/>
-          <w:sz w:val="21"/>
-          <w:szCs w:val="21"/>
-        </w:rPr>
-        <w:t>uT</w:t>
-      </w:r>
-      <w:proofErr w:type="spellEnd"/>
-      <w:r>
-        <w:rPr>
-          <w:rFonts w:ascii="Arial" w:eastAsia="Times New Roman" w:hAnsi="Arial" w:cs="Arial"/>
-          <w:color w:val="373A3C"/>
-          <w:sz w:val="21"/>
-          <w:szCs w:val="21"/>
-        </w:rPr>
-        <w:t xml:space="preserve"> is a</w:t>
-      </w:r>
-    </w:p>
-    <w:p>
-      <w:pPr>
-        <w:shd w:val="clear" w:color="auto" w:fill="FFFFFF"/>
-        <w:spacing w:after="300" w:line="315" w:lineRule="atLeast"/>
-        <w:rPr>
-          <w:rFonts w:ascii="Arial" w:eastAsia="Times New Roman" w:hAnsi="Arial" w:cs="Arial"/>
-          <w:color w:val="373A3C"/>
-          <w:sz w:val="21"/>
-          <w:szCs w:val="21"/>
-        </w:rPr>
-      </w:pPr>
-    </w:p>
-    <w:p>
-      <w:pPr>
-        <w:shd w:val="clear" w:color="auto" w:fill="FFFFFF"/>
-        <w:spacing w:after="300" w:line="315" w:lineRule="atLeast"/>
-        <w:rPr>
-          <w:rFonts w:ascii="Arial" w:eastAsia="Times New Roman" w:hAnsi="Arial" w:cs="Arial"/>
-          <w:color w:val="373A3C"/>
-          <w:sz w:val="21"/>
-          <w:szCs w:val="21"/>
-        </w:rPr>
-      </w:pPr>
-      <w:r>
-        <w:rPr>
-          <w:rFonts w:ascii="Arial" w:eastAsia="Times New Roman" w:hAnsi="Arial" w:cs="Arial"/>
-          <w:color w:val="373A3C"/>
-          <w:sz w:val="21"/>
-          <w:szCs w:val="21"/>
-        </w:rPr>
-        <w:t>1x3 dimensional matrix, and v can also be seen as a 3x1</w:t>
-      </w:r>
-    </w:p>
-    <w:p>
-      <w:pPr>
-        <w:shd w:val="clear" w:color="auto" w:fill="FFFFFF"/>
-        <w:spacing w:after="300" w:line="315" w:lineRule="atLeast"/>
-        <w:rPr>
-          <w:rFonts w:ascii="Arial" w:eastAsia="Times New Roman" w:hAnsi="Arial" w:cs="Arial"/>
-          <w:color w:val="373A3C"/>
-          <w:sz w:val="21"/>
-          <w:szCs w:val="21"/>
-        </w:rPr>
-      </w:pPr>
-    </w:p>
-    <w:p>
-      <w:pPr>
-        <w:shd w:val="clear" w:color="auto" w:fill="FFFFFF"/>
-        <w:spacing w:after="300" w:line="315" w:lineRule="atLeast"/>
-        <w:rPr>
-          <w:rFonts w:ascii="Arial" w:eastAsia="Times New Roman" w:hAnsi="Arial" w:cs="Arial"/>
-          <w:color w:val="373A3C"/>
-          <w:sz w:val="21"/>
-          <w:szCs w:val="21"/>
-        </w:rPr>
-      </w:pPr>
-      <w:r>
-        <w:rPr>
-          <w:rFonts w:ascii="Arial" w:eastAsia="Times New Roman" w:hAnsi="Arial" w:cs="Arial"/>
-          <w:color w:val="373A3C"/>
-          <w:sz w:val="21"/>
-          <w:szCs w:val="21"/>
-        </w:rPr>
-        <w:t>matrix. The answer you want can be obtained by taking</w:t>
-      </w:r>
-    </w:p>
-    <w:p>
-      <w:pPr>
-        <w:shd w:val="clear" w:color="auto" w:fill="FFFFFF"/>
-        <w:spacing w:after="300" w:line="315" w:lineRule="atLeast"/>
-        <w:rPr>
-          <w:rFonts w:ascii="Arial" w:eastAsia="Times New Roman" w:hAnsi="Arial" w:cs="Arial"/>
-          <w:color w:val="373A3C"/>
-          <w:sz w:val="21"/>
-          <w:szCs w:val="21"/>
-        </w:rPr>
-      </w:pPr>
-    </w:p>
-    <w:p>
-      <w:pPr>
-        <w:shd w:val="clear" w:color="auto" w:fill="FFFFFF"/>
-        <w:spacing w:after="300" w:line="315" w:lineRule="atLeast"/>
-        <w:rPr>
-          <w:rFonts w:ascii="Arial" w:eastAsia="Times New Roman" w:hAnsi="Arial" w:cs="Arial"/>
-          <w:color w:val="373A3C"/>
-          <w:sz w:val="21"/>
-          <w:szCs w:val="21"/>
-        </w:rPr>
-      </w:pPr>
-      <w:r>
-        <w:rPr>
-          <w:rFonts w:ascii="Arial" w:eastAsia="Times New Roman" w:hAnsi="Arial" w:cs="Arial"/>
-          <w:color w:val="373A3C"/>
-          <w:sz w:val="21"/>
-          <w:szCs w:val="21"/>
-        </w:rPr>
-        <w:t xml:space="preserve">the matrix product of </w:t>
-      </w:r>
-      <w:proofErr w:type="spellStart"/>
-      <w:r>
-        <w:rPr>
-          <w:rFonts w:ascii="Arial" w:eastAsia="Times New Roman" w:hAnsi="Arial" w:cs="Arial"/>
-          <w:color w:val="373A3C"/>
-          <w:sz w:val="21"/>
-          <w:szCs w:val="21"/>
-        </w:rPr>
-        <w:t>uT</w:t>
-      </w:r>
-      <w:proofErr w:type="spellEnd"/>
-      <w:r>
-        <w:rPr>
-          <w:rFonts w:ascii="Arial" w:eastAsia="Times New Roman" w:hAnsi="Arial" w:cs="Arial"/>
-          <w:color w:val="373A3C"/>
-          <w:sz w:val="21"/>
-          <w:szCs w:val="21"/>
-        </w:rPr>
-        <w:t xml:space="preserve"> and v.) Do not add brackets to your answer.</w:t>
-      </w:r>
-    </w:p>
-    <w:p>
-      <w:pPr>
-        <w:shd w:val="clear" w:color="auto" w:fill="FFFFFF"/>
-        <w:spacing w:after="300" w:line="315" w:lineRule="atLeast"/>
-        <w:rPr>
-          <w:rFonts w:ascii="Arial" w:eastAsia="Times New Roman" w:hAnsi="Arial" w:cs="Arial"/>
-          <w:color w:val="373A3C"/>
-          <w:sz w:val="21"/>
-          <w:szCs w:val="21"/>
-        </w:rPr>
-      </w:pPr>
-    </w:p>
-    <w:p>
-      <w:pPr>
-        <w:shd w:val="clear" w:color="auto" w:fill="FFFFFF"/>
-        <w:spacing w:after="300" w:line="315" w:lineRule="atLeast"/>
-        <w:rPr>
-          <w:rFonts w:ascii="Arial" w:eastAsia="Times New Roman" w:hAnsi="Arial" w:cs="Arial"/>
-          <w:color w:val="373A3C"/>
-          <w:sz w:val="21"/>
-          <w:szCs w:val="21"/>
-        </w:rPr>
-      </w:pPr>
-    </w:p>
-    <w:p>
-      <w:pPr>
-        <w:shd w:val="clear" w:color="auto" w:fill="FFFFFF"/>
-        <w:spacing w:after="300" w:line="315" w:lineRule="atLeast"/>
-        <w:rPr>
-          <w:rFonts w:ascii="Arial" w:eastAsia="Times New Roman" w:hAnsi="Arial" w:cs="Arial"/>
-          <w:color w:val="373A3C"/>
-          <w:sz w:val="21"/>
-          <w:szCs w:val="21"/>
-        </w:rPr>
-      </w:pPr>
-      <w:r>
-        <w:rPr>
-          <w:rFonts w:ascii="Arial" w:eastAsia="Times New Roman" w:hAnsi="Arial" w:cs="Arial"/>
-          <w:color w:val="373A3C"/>
-          <w:sz w:val="21"/>
-          <w:szCs w:val="21"/>
-        </w:rPr>
-        <w:t>6,6,8</w:t>
-      </w:r>
-    </w:p>
-    <w:p>
-      <w:pPr>
-        <w:shd w:val="clear" w:color="auto" w:fill="FFFFFF"/>
-        <w:spacing w:after="300" w:line="315" w:lineRule="atLeast"/>
-        <w:rPr>
-          <w:rFonts w:ascii="Arial" w:eastAsia="Times New Roman" w:hAnsi="Arial" w:cs="Arial"/>
-          <w:color w:val="373A3C"/>
-          <w:sz w:val="21"/>
-          <w:szCs w:val="21"/>
-        </w:rPr>
-      </w:pPr>
-      <w:r>
-        <w:rPr>
-          <w:rFonts w:ascii="Arial" w:eastAsia="Times New Roman" w:hAnsi="Arial" w:cs="Arial"/>
-          <w:color w:val="373A3C"/>
-          <w:sz w:val="21"/>
-          <w:szCs w:val="21"/>
-        </w:rPr>
-        <w:t>1</w:t>
-      </w:r>
-    </w:p>
-    <w:p>
-      <w:pPr>
-        <w:shd w:val="clear" w:color="auto" w:fill="FFFFFF"/>
-        <w:spacing w:after="300" w:line="315" w:lineRule="atLeast"/>
-        <w:rPr>
-          <w:rFonts w:ascii="Arial" w:eastAsia="Times New Roman" w:hAnsi="Arial" w:cs="Arial"/>
-          <w:color w:val="373A3C"/>
-          <w:sz w:val="21"/>
-          <w:szCs w:val="21"/>
-        </w:rPr>
-      </w:pPr>
-      <w:r>
-        <w:rPr>
-          <w:rFonts w:ascii="Arial" w:eastAsia="Times New Roman" w:hAnsi="Arial" w:cs="Arial"/>
-          <w:color w:val="373A3C"/>
-          <w:sz w:val="21"/>
-          <w:szCs w:val="21"/>
-        </w:rPr>
-        <w:t>point</w:t>
-      </w:r>
-    </w:p>
-    <w:p>
-      <w:pPr>
-        <w:shd w:val="clear" w:color="auto" w:fill="FFFFFF"/>
-        <w:spacing w:after="300" w:line="315" w:lineRule="atLeast"/>
-        <w:rPr>
-          <w:rFonts w:ascii="Arial" w:eastAsia="Times New Roman" w:hAnsi="Arial" w:cs="Arial"/>
-          <w:color w:val="373A3C"/>
-          <w:sz w:val="21"/>
-          <w:szCs w:val="21"/>
-        </w:rPr>
-      </w:pPr>
-      <w:r>
-        <w:rPr>
-          <w:rFonts w:ascii="Arial" w:eastAsia="Times New Roman" w:hAnsi="Arial" w:cs="Arial"/>
-          <w:color w:val="373A3C"/>
-          <w:sz w:val="21"/>
-          <w:szCs w:val="21"/>
-        </w:rPr>
-        <w:t xml:space="preserve">5. </w:t>
-      </w:r>
-    </w:p>
-    <w:p>
-      <w:pPr>
-        <w:shd w:val="clear" w:color="auto" w:fill="FFFFFF"/>
-        <w:spacing w:after="300" w:line="315" w:lineRule="atLeast"/>
-        <w:rPr>
-          <w:rFonts w:ascii="Arial" w:eastAsia="Times New Roman" w:hAnsi="Arial" w:cs="Arial"/>
-          <w:color w:val="373A3C"/>
-          <w:sz w:val="21"/>
-          <w:szCs w:val="21"/>
-        </w:rPr>
-      </w:pPr>
-      <w:r>
-        <w:rPr>
-          <w:rFonts w:ascii="Arial" w:eastAsia="Times New Roman" w:hAnsi="Arial" w:cs="Arial"/>
-          <w:color w:val="373A3C"/>
-          <w:sz w:val="21"/>
-          <w:szCs w:val="21"/>
-        </w:rPr>
-        <w:t>Let A and B be 3x3 (square) matrices. Which of the following</w:t>
-      </w:r>
-    </w:p>
-    <w:p>
-      <w:pPr>
-        <w:shd w:val="clear" w:color="auto" w:fill="FFFFFF"/>
-        <w:spacing w:after="300" w:line="315" w:lineRule="atLeast"/>
-        <w:rPr>
-          <w:rFonts w:ascii="Arial" w:eastAsia="Times New Roman" w:hAnsi="Arial" w:cs="Arial"/>
-          <w:color w:val="373A3C"/>
-          <w:sz w:val="21"/>
-          <w:szCs w:val="21"/>
-        </w:rPr>
-      </w:pPr>
-    </w:p>
-    <w:p>
-      <w:pPr>
-        <w:shd w:val="clear" w:color="auto" w:fill="FFFFFF"/>
-        <w:spacing w:after="300" w:line="315" w:lineRule="atLeast"/>
-        <w:rPr>
-          <w:rFonts w:ascii="Arial" w:eastAsia="Times New Roman" w:hAnsi="Arial" w:cs="Arial"/>
-          <w:color w:val="373A3C"/>
-          <w:sz w:val="21"/>
-          <w:szCs w:val="21"/>
-        </w:rPr>
-      </w:pPr>
-      <w:r>
-        <w:rPr>
-          <w:rFonts w:ascii="Arial" w:eastAsia="Times New Roman" w:hAnsi="Arial" w:cs="Arial"/>
-          <w:color w:val="373A3C"/>
-          <w:sz w:val="21"/>
-          <w:szCs w:val="21"/>
-        </w:rPr>
-        <w:lastRenderedPageBreak/>
-        <w:t>must necessarily hold true? Check all that apply.</w:t>
-      </w:r>
-    </w:p>
-    <w:p>
-      <w:pPr>
-        <w:shd w:val="clear" w:color="auto" w:fill="FFFFFF"/>
-        <w:spacing w:after="300" w:line="315" w:lineRule="atLeast"/>
-        <w:rPr>
-          <w:rFonts w:ascii="Arial" w:eastAsia="Times New Roman" w:hAnsi="Arial" w:cs="Arial"/>
-          <w:color w:val="373A3C"/>
-          <w:sz w:val="21"/>
-          <w:szCs w:val="21"/>
-        </w:rPr>
-      </w:pPr>
-    </w:p>
-    <w:p>
-      <w:pPr>
-        <w:shd w:val="clear" w:color="auto" w:fill="FFFFFF"/>
-        <w:spacing w:after="300" w:line="315" w:lineRule="atLeast"/>
-        <w:rPr>
-          <w:rFonts w:ascii="Arial" w:eastAsia="Times New Roman" w:hAnsi="Arial" w:cs="Arial"/>
-          <w:color w:val="373A3C"/>
-          <w:sz w:val="21"/>
-          <w:szCs w:val="21"/>
-        </w:rPr>
-      </w:pPr>
-    </w:p>
-    <w:p>
-      <w:pPr>
-        <w:shd w:val="clear" w:color="auto" w:fill="FFFFFF"/>
-        <w:spacing w:after="300" w:line="315" w:lineRule="atLeast"/>
-        <w:rPr>
-          <w:rFonts w:ascii="Arial" w:eastAsia="Times New Roman" w:hAnsi="Arial" w:cs="Arial"/>
-          <w:color w:val="373A3C"/>
-          <w:sz w:val="21"/>
-          <w:szCs w:val="21"/>
-        </w:rPr>
-      </w:pPr>
-      <w:r>
-        <w:rPr>
-          <w:rFonts w:ascii="Arial" w:eastAsia="Times New Roman" w:hAnsi="Arial" w:cs="Arial"/>
-          <w:color w:val="373A3C"/>
-          <w:sz w:val="21"/>
-          <w:szCs w:val="21"/>
-        </w:rPr>
-        <w:t>A+B=B+A</w:t>
-      </w:r>
-    </w:p>
-    <w:p>
-      <w:pPr>
-        <w:shd w:val="clear" w:color="auto" w:fill="FFFFFF"/>
-        <w:spacing w:after="300" w:line="315" w:lineRule="atLeast"/>
-        <w:rPr>
-          <w:rFonts w:ascii="Arial" w:eastAsia="Times New Roman" w:hAnsi="Arial" w:cs="Arial"/>
-          <w:color w:val="373A3C"/>
-          <w:sz w:val="21"/>
-          <w:szCs w:val="21"/>
-        </w:rPr>
-      </w:pPr>
-    </w:p>
-    <w:p>
-      <w:pPr>
-        <w:shd w:val="clear" w:color="auto" w:fill="FFFFFF"/>
-        <w:spacing w:after="300" w:line="315" w:lineRule="atLeast"/>
-        <w:rPr>
-          <w:rFonts w:ascii="Arial" w:eastAsia="Times New Roman" w:hAnsi="Arial" w:cs="Arial"/>
-          <w:color w:val="373A3C"/>
-          <w:sz w:val="21"/>
-          <w:szCs w:val="21"/>
-        </w:rPr>
-      </w:pPr>
-      <w:r>
-        <w:rPr>
-          <w:rFonts w:ascii="Arial" w:eastAsia="Times New Roman" w:hAnsi="Arial" w:cs="Arial"/>
-          <w:color w:val="373A3C"/>
-          <w:sz w:val="21"/>
-          <w:szCs w:val="21"/>
-        </w:rPr>
-        <w:t xml:space="preserve">If v is a 3 dimensional vector, then </w:t>
-      </w:r>
-      <w:proofErr w:type="spellStart"/>
-      <w:r>
-        <w:rPr>
-          <w:rFonts w:ascii="Arial" w:eastAsia="Times New Roman" w:hAnsi="Arial" w:cs="Arial"/>
-          <w:color w:val="373A3C"/>
-          <w:sz w:val="21"/>
-          <w:szCs w:val="21"/>
-        </w:rPr>
-        <w:t>A</w:t>
-      </w:r>
-      <w:r>
-        <w:rPr>
-          <w:rFonts w:ascii="Cambria Math" w:eastAsia="Times New Roman" w:hAnsi="Cambria Math" w:cs="Cambria Math"/>
-          <w:color w:val="373A3C"/>
-          <w:sz w:val="21"/>
-          <w:szCs w:val="21"/>
-        </w:rPr>
-        <w:t>∗</w:t>
-      </w:r>
-      <w:r>
-        <w:rPr>
-          <w:rFonts w:ascii="Arial" w:eastAsia="Times New Roman" w:hAnsi="Arial" w:cs="Arial"/>
-          <w:color w:val="373A3C"/>
-          <w:sz w:val="21"/>
-          <w:szCs w:val="21"/>
-        </w:rPr>
-        <w:t>B</w:t>
-      </w:r>
-      <w:r>
-        <w:rPr>
-          <w:rFonts w:ascii="Cambria Math" w:eastAsia="Times New Roman" w:hAnsi="Cambria Math" w:cs="Cambria Math"/>
-          <w:color w:val="373A3C"/>
-          <w:sz w:val="21"/>
-          <w:szCs w:val="21"/>
-        </w:rPr>
-        <w:t>∗</w:t>
-      </w:r>
-      <w:r>
-        <w:rPr>
-          <w:rFonts w:ascii="Arial" w:eastAsia="Times New Roman" w:hAnsi="Arial" w:cs="Arial"/>
-          <w:color w:val="373A3C"/>
-          <w:sz w:val="21"/>
-          <w:szCs w:val="21"/>
-        </w:rPr>
-        <w:t>v</w:t>
-      </w:r>
-      <w:proofErr w:type="spellEnd"/>
-      <w:r>
-        <w:rPr>
-          <w:rFonts w:ascii="Arial" w:eastAsia="Times New Roman" w:hAnsi="Arial" w:cs="Arial"/>
-          <w:color w:val="373A3C"/>
-          <w:sz w:val="21"/>
-          <w:szCs w:val="21"/>
-        </w:rPr>
-        <w:t xml:space="preserve"> is a 3 dimensional vector.</w:t>
-      </w:r>
-    </w:p>
-    <w:p>
-      <w:pPr>
-        <w:shd w:val="clear" w:color="auto" w:fill="FFFFFF"/>
-        <w:spacing w:after="300" w:line="315" w:lineRule="atLeast"/>
-        <w:rPr>
-          <w:rFonts w:ascii="Arial" w:eastAsia="Times New Roman" w:hAnsi="Arial" w:cs="Arial"/>
-          <w:color w:val="373A3C"/>
-          <w:sz w:val="21"/>
-          <w:szCs w:val="21"/>
-        </w:rPr>
-      </w:pPr>
-    </w:p>
-    <w:p>
-      <w:pPr>
-        <w:shd w:val="clear" w:color="auto" w:fill="FFFFFF"/>
-        <w:spacing w:after="300" w:line="315" w:lineRule="atLeast"/>
-        <w:rPr>
-          <w:rFonts w:ascii="Arial" w:eastAsia="Times New Roman" w:hAnsi="Arial" w:cs="Arial"/>
-          <w:color w:val="373A3C"/>
-          <w:sz w:val="21"/>
-          <w:szCs w:val="21"/>
-        </w:rPr>
-      </w:pPr>
-      <w:r>
-        <w:rPr>
-          <w:rFonts w:ascii="Arial" w:eastAsia="Times New Roman" w:hAnsi="Arial" w:cs="Arial"/>
-          <w:color w:val="373A3C"/>
-          <w:sz w:val="21"/>
-          <w:szCs w:val="21"/>
-        </w:rPr>
-        <w:t>A</w:t>
-      </w:r>
-      <w:r>
-        <w:rPr>
-          <w:rFonts w:ascii="Cambria Math" w:eastAsia="Times New Roman" w:hAnsi="Cambria Math" w:cs="Cambria Math"/>
-          <w:color w:val="373A3C"/>
-          <w:sz w:val="21"/>
-          <w:szCs w:val="21"/>
-        </w:rPr>
-        <w:t>∗</w:t>
-      </w:r>
-      <w:r>
-        <w:rPr>
-          <w:rFonts w:ascii="Arial" w:eastAsia="Times New Roman" w:hAnsi="Arial" w:cs="Arial"/>
-          <w:color w:val="373A3C"/>
-          <w:sz w:val="21"/>
-          <w:szCs w:val="21"/>
-        </w:rPr>
-        <w:t>B</w:t>
-      </w:r>
-      <w:r>
-        <w:rPr>
-          <w:rFonts w:ascii="Cambria Math" w:eastAsia="Times New Roman" w:hAnsi="Cambria Math" w:cs="Cambria Math"/>
-          <w:color w:val="373A3C"/>
-          <w:sz w:val="21"/>
-          <w:szCs w:val="21"/>
-        </w:rPr>
-        <w:t>∗</w:t>
-      </w:r>
-      <w:r>
-        <w:rPr>
-          <w:rFonts w:ascii="Arial" w:eastAsia="Times New Roman" w:hAnsi="Arial" w:cs="Arial"/>
-          <w:color w:val="373A3C"/>
-          <w:sz w:val="21"/>
-          <w:szCs w:val="21"/>
-        </w:rPr>
-        <w:t>A=B</w:t>
-      </w:r>
-      <w:r>
-        <w:rPr>
-          <w:rFonts w:ascii="Cambria Math" w:eastAsia="Times New Roman" w:hAnsi="Cambria Math" w:cs="Cambria Math"/>
-          <w:color w:val="373A3C"/>
-          <w:sz w:val="21"/>
-          <w:szCs w:val="21"/>
-        </w:rPr>
-        <w:t>∗</w:t>
-      </w:r>
-      <w:r>
-        <w:rPr>
-          <w:rFonts w:ascii="Arial" w:eastAsia="Times New Roman" w:hAnsi="Arial" w:cs="Arial"/>
-          <w:color w:val="373A3C"/>
-          <w:sz w:val="21"/>
-          <w:szCs w:val="21"/>
-        </w:rPr>
-        <w:t>A</w:t>
-      </w:r>
-      <w:r>
-        <w:rPr>
-          <w:rFonts w:ascii="Cambria Math" w:eastAsia="Times New Roman" w:hAnsi="Cambria Math" w:cs="Cambria Math"/>
-          <w:color w:val="373A3C"/>
-          <w:sz w:val="21"/>
-          <w:szCs w:val="21"/>
-        </w:rPr>
-        <w:t>∗</w:t>
-      </w:r>
-      <w:r>
-        <w:rPr>
-          <w:rFonts w:ascii="Arial" w:eastAsia="Times New Roman" w:hAnsi="Arial" w:cs="Arial"/>
-          <w:color w:val="373A3C"/>
-          <w:sz w:val="21"/>
-          <w:szCs w:val="21"/>
-        </w:rPr>
-        <w:t>B</w:t>
-      </w:r>
-    </w:p>
-    <w:p>
-      <w:pPr>
-        <w:shd w:val="clear" w:color="auto" w:fill="FFFFFF"/>
-        <w:spacing w:after="300" w:line="315" w:lineRule="atLeast"/>
-        <w:rPr>
-          <w:rFonts w:ascii="Arial" w:eastAsia="Times New Roman" w:hAnsi="Arial" w:cs="Arial"/>
-          <w:color w:val="373A3C"/>
-          <w:sz w:val="21"/>
-          <w:szCs w:val="21"/>
-        </w:rPr>
-      </w:pPr>
-    </w:p>
-    <w:p>
-      <w:pPr>
-        <w:shd w:val="clear" w:color="auto" w:fill="FFFFFF"/>
-        <w:spacing w:after="300" w:line="315" w:lineRule="atLeast"/>
-        <w:rPr>
-          <w:rFonts w:ascii="Arial" w:eastAsia="Times New Roman" w:hAnsi="Arial" w:cs="Arial"/>
-          <w:color w:val="373A3C"/>
-          <w:sz w:val="21"/>
-          <w:szCs w:val="21"/>
-        </w:rPr>
-      </w:pPr>
-      <w:r>
-        <w:rPr>
-          <w:rFonts w:ascii="Arial" w:eastAsia="Times New Roman" w:hAnsi="Arial" w:cs="Arial"/>
-          <w:color w:val="373A3C"/>
-          <w:sz w:val="21"/>
-          <w:szCs w:val="21"/>
-        </w:rPr>
-        <w:t>If C=A</w:t>
-      </w:r>
-      <w:r>
-        <w:rPr>
-          <w:rFonts w:ascii="Cambria Math" w:eastAsia="Times New Roman" w:hAnsi="Cambria Math" w:cs="Cambria Math"/>
-          <w:color w:val="373A3C"/>
-          <w:sz w:val="21"/>
-          <w:szCs w:val="21"/>
-        </w:rPr>
-        <w:t>∗</w:t>
-      </w:r>
-      <w:r>
-        <w:rPr>
-          <w:rFonts w:ascii="Arial" w:eastAsia="Times New Roman" w:hAnsi="Arial" w:cs="Arial"/>
-          <w:color w:val="373A3C"/>
-          <w:sz w:val="21"/>
-          <w:szCs w:val="21"/>
-        </w:rPr>
-        <w:t>B, then C is a 6x6 matrix.</w:t>
-      </w:r>
-    </w:p>
-    <w:p>
-      <w:pPr>
-        <w:shd w:val="clear" w:color="auto" w:fill="FFFFFF"/>
-        <w:spacing w:after="300" w:line="315" w:lineRule="atLeast"/>
-        <w:rPr>
-          <w:rFonts w:ascii="Arial" w:eastAsia="Times New Roman" w:hAnsi="Arial" w:cs="Arial"/>
-          <w:color w:val="373A3C"/>
-          <w:sz w:val="21"/>
-          <w:szCs w:val="21"/>
-        </w:rPr>
-      </w:pPr>
-    </w:p>
-    <w:p>
-      <w:pPr>
-        <w:pStyle w:val="ListBullet"/>
-        <w:tabs>
-          <w:tab w:val="clear" w:pos="360"/>
-        </w:tabs>
-      </w:pPr>
-      <w:r>
-        <w:t>A = [1 2; 3 4; 5 6];</w:t>
-      </w:r>
-      <w:r>
-        <w:tab/>
-      </w:r>
-      <w:r>
-        <w:tab/>
-      </w:r>
-      <w:r>
-        <w:tab/>
-        <w:t xml:space="preserve"> B = [1 2 3; 4 5 6];</w:t>
-      </w:r>
-    </w:p>
-    <w:p>
-      <w:pPr>
-        <w:pStyle w:val="ListBullet"/>
-        <w:numPr>
-          <w:ilvl w:val="0"/>
-          <w:numId w:val="0"/>
-        </w:numPr>
-        <w:ind w:left="360"/>
-      </w:pPr>
-      <w:r>
-        <w:t xml:space="preserve">Which of the following are valid commands? </w:t>
-      </w:r>
-    </w:p>
-    <w:p>
-      <w:pPr>
-        <w:pStyle w:val="ListBullet"/>
-        <w:numPr>
-          <w:ilvl w:val="0"/>
-          <w:numId w:val="11"/>
-        </w:numPr>
-        <w:rPr>
-          <w:b/>
-        </w:rPr>
-      </w:pPr>
-      <w:r>
-        <w:rPr>
-          <w:b/>
-        </w:rPr>
-        <w:t>C = A * B;</w:t>
-      </w:r>
-      <w:r>
-        <w:rPr>
-          <w:b/>
-        </w:rPr>
-        <w:t xml:space="preserve"> </w:t>
-      </w:r>
-      <w:r>
-        <w:t xml:space="preserve">(# of </w:t>
-      </w:r>
-      <w:proofErr w:type="spellStart"/>
-      <w:r>
-        <w:t>cols</w:t>
-      </w:r>
-      <w:proofErr w:type="spellEnd"/>
-      <w:r>
-        <w:t xml:space="preserve"> in left must = # of rows in right </w:t>
-      </w:r>
-      <w:r>
-        <w:sym w:font="Wingdings" w:char="F0E0"/>
-      </w:r>
-      <w:r>
-        <w:t xml:space="preserve"> 3x2 * 2x3)</w:t>
-      </w:r>
-    </w:p>
-    <w:p>
-      <w:pPr>
-        <w:pStyle w:val="ListBullet"/>
-        <w:numPr>
-          <w:ilvl w:val="0"/>
-          <w:numId w:val="11"/>
-        </w:numPr>
-        <w:rPr>
-          <w:b/>
-        </w:rPr>
-      </w:pPr>
-      <w:r>
-        <w:rPr>
-          <w:b/>
-        </w:rPr>
-        <w:t>C = B' + A;</w:t>
-      </w:r>
-      <w:r>
-        <w:rPr>
-          <w:b/>
-        </w:rPr>
-        <w:t xml:space="preserve"> </w:t>
-      </w:r>
-      <w:r>
-        <w:t>(only matching indexes will add up)</w:t>
-      </w:r>
-    </w:p>
-    <w:p>
-      <w:pPr>
-        <w:pStyle w:val="ListBullet"/>
-        <w:numPr>
-          <w:ilvl w:val="0"/>
-          <w:numId w:val="11"/>
-        </w:numPr>
-        <w:rPr>
-          <w:b/>
-        </w:rPr>
-      </w:pPr>
-      <w:r>
-        <w:rPr>
-          <w:b/>
-        </w:rPr>
-        <w:t>C = A' + B;</w:t>
-      </w:r>
-      <w:r>
-        <w:rPr>
-          <w:b/>
-        </w:rPr>
-        <w:t xml:space="preserve"> </w:t>
-      </w:r>
-      <w:r>
-        <w:t>(only matching indexes will add up)</w:t>
-      </w:r>
-    </w:p>
-    <w:p>
-      <w:pPr>
-        <w:pStyle w:val="ListBullet"/>
-        <w:numPr>
-          <w:ilvl w:val="0"/>
-          <w:numId w:val="11"/>
-        </w:numPr>
-        <w:rPr>
-          <w:b/>
-        </w:rPr>
-      </w:pPr>
-      <w:r>
-        <w:rPr>
-          <w:b/>
-        </w:rPr>
-        <w:t>C = B * A;</w:t>
-      </w:r>
-      <w:r>
-        <w:rPr>
-          <w:b/>
-        </w:rPr>
-        <w:t xml:space="preserve"> </w:t>
-      </w:r>
-      <w:r>
-        <w:t xml:space="preserve">(# of </w:t>
-      </w:r>
-      <w:proofErr w:type="spellStart"/>
-      <w:r>
-        <w:t>cols</w:t>
-      </w:r>
-      <w:proofErr w:type="spellEnd"/>
-      <w:r>
-        <w:t xml:space="preserve"> in left must = # of rows in right </w:t>
-      </w:r>
-      <w:r>
-        <w:sym w:font="Wingdings" w:char="F0E0"/>
-      </w:r>
-      <w:r>
-        <w:t xml:space="preserve"> 2x3 * 3x2)</w:t>
-      </w:r>
-    </w:p>
-    <w:p>
-      <w:pPr>
-        <w:pStyle w:val="ListBullet"/>
-        <w:numPr>
-          <w:ilvl w:val="0"/>
-          <w:numId w:val="0"/>
-        </w:numPr>
-        <w:ind w:left="360"/>
-      </w:pPr>
-    </w:p>
-    <w:p>
-      <w:pPr>
-        <w:pStyle w:val="ListBullet"/>
-        <w:tabs>
-          <w:tab w:val="clear" w:pos="360"/>
-        </w:tabs>
-      </w:pPr>
-      <w:r>
-        <w:t>Let A=</w:t>
-      </w:r>
-      <w:r>
-        <w:rPr>
-          <w:rFonts w:ascii="Cambria Math" w:hAnsi="Cambria Math" w:cs="Cambria Math"/>
-        </w:rPr>
-        <w:t xml:space="preserve"> </w:t>
-      </w:r>
       <w:r>
         <w:rPr>
           <w:noProof/>
         </w:rPr>
         <w:drawing>
-          <wp:inline distT="0" distB="0" distL="0" distR="0" wp14:anchorId="10BB266B" wp14:editId="76BDA000">
-            <wp:extent cx="902525" cy="534254"/>
+          <wp:inline distT="0" distB="0" distL="0" distR="0" wp14:anchorId="6E71CFCA" wp14:editId="1F3D6615">
+            <wp:extent cx="3400425" cy="268455"/>
             <wp:effectExtent l="0" t="0" r="0" b="0"/>
-            <wp:docPr id="7" name="Picture 7"/>
+            <wp:docPr id="34" name="Picture 34"/>
             <wp:cNvGraphicFramePr>
               <a:graphicFrameLocks xmlns:a="http://schemas.openxmlformats.org/drawingml/2006/main" noChangeAspect="1"/>
             </wp:cNvGraphicFramePr>
@@ -5916,20 +4402,27 @@
                     <pic:cNvPr id="1" name=""/>
                     <pic:cNvPicPr/>
                   </pic:nvPicPr>
-                  <pic:blipFill>
+                  <pic:blipFill rotWithShape="1">
                     <a:blip r:embed="rId38"/>
-                    <a:stretch>
-                      <a:fillRect/>
-                    </a:stretch>
+                    <a:srcRect b="82065"/>
+                    <a:stretch/>
                   </pic:blipFill>
-                  <pic:spPr>
+                  <pic:spPr bwMode="auto">
                     <a:xfrm>
                       <a:off x="0" y="0"/>
-                      <a:ext cx="909875" cy="538605"/>
+                      <a:ext cx="3532244" cy="278862"/>
                     </a:xfrm>
                     <a:prstGeom prst="rect">
                       <a:avLst/>
                     </a:prstGeom>
+                    <a:ln>
+                      <a:noFill/>
+                    </a:ln>
+                    <a:extLst>
+                      <a:ext uri="{53640926-AAD7-44D8-BBD7-CCE9431645EC}">
+                        <a14:shadowObscured xmlns:a14="http://schemas.microsoft.com/office/drawing/2010/main"/>
+                      </a:ext>
+                    </a:extLst>
                   </pic:spPr>
                 </pic:pic>
               </a:graphicData>
@@ -5939,28 +4432,73 @@
       </w:r>
       <w:r>
         <w:rPr>
-          <w:rFonts w:ascii="Cambria Math" w:hAnsi="Cambria Math" w:cs="Cambria Math"/>
-        </w:rPr>
-        <w:t xml:space="preserve"> </w:t>
-      </w:r>
-      <w:r>
-        <w:t>Which of the following indexing expressions gives B=</w:t>
-      </w:r>
-      <w:r>
-        <w:rPr>
-          <w:rFonts w:ascii="Cambria Math" w:hAnsi="Cambria Math" w:cs="Cambria Math"/>
-        </w:rPr>
-        <w:tab/>
-      </w:r>
-      <w:r>
-        <w:rPr>
           <w:noProof/>
         </w:rPr>
         <w:drawing>
-          <wp:inline distT="0" distB="0" distL="0" distR="0" wp14:anchorId="63B004A0" wp14:editId="72AE6C3A">
-            <wp:extent cx="546964" cy="563880"/>
-            <wp:effectExtent l="0" t="0" r="5715" b="7620"/>
-            <wp:docPr id="24" name="Picture 24"/>
+          <wp:inline distT="0" distB="0" distL="0" distR="0" wp14:anchorId="50BDB215" wp14:editId="129B6A4F">
+            <wp:extent cx="3171825" cy="311112"/>
+            <wp:effectExtent l="0" t="0" r="0" b="0"/>
+            <wp:docPr id="33" name="Picture 33"/>
+            <wp:cNvGraphicFramePr>
+              <a:graphicFrameLocks xmlns:a="http://schemas.openxmlformats.org/drawingml/2006/main" noChangeAspect="1"/>
+            </wp:cNvGraphicFramePr>
+            <a:graphic xmlns:a="http://schemas.openxmlformats.org/drawingml/2006/main">
+              <a:graphicData uri="http://schemas.openxmlformats.org/drawingml/2006/picture">
+                <pic:pic xmlns:pic="http://schemas.openxmlformats.org/drawingml/2006/picture">
+                  <pic:nvPicPr>
+                    <pic:cNvPr id="1" name=""/>
+                    <pic:cNvPicPr/>
+                  </pic:nvPicPr>
+                  <pic:blipFill rotWithShape="1">
+                    <a:blip r:embed="rId38"/>
+                    <a:srcRect t="77717"/>
+                    <a:stretch/>
+                  </pic:blipFill>
+                  <pic:spPr bwMode="auto">
+                    <a:xfrm>
+                      <a:off x="0" y="0"/>
+                      <a:ext cx="3316333" cy="325286"/>
+                    </a:xfrm>
+                    <a:prstGeom prst="rect">
+                      <a:avLst/>
+                    </a:prstGeom>
+                    <a:ln>
+                      <a:noFill/>
+                    </a:ln>
+                    <a:extLst>
+                      <a:ext uri="{53640926-AAD7-44D8-BBD7-CCE9431645EC}">
+                        <a14:shadowObscured xmlns:a14="http://schemas.microsoft.com/office/drawing/2010/main"/>
+                      </a:ext>
+                    </a:extLst>
+                  </pic:spPr>
+                </pic:pic>
+              </a:graphicData>
+            </a:graphic>
+          </wp:inline>
+        </w:drawing>
+      </w:r>
+    </w:p>
+    <w:p>
+      <w:pPr>
+        <w:shd w:val="clear" w:color="auto" w:fill="FFFFFF"/>
+        <w:spacing w:after="300" w:line="315" w:lineRule="atLeast"/>
+        <w:rPr>
+          <w:rFonts w:ascii="Arial" w:eastAsia="Times New Roman" w:hAnsi="Arial" w:cs="Arial"/>
+          <w:color w:val="373A3C"/>
+          <w:sz w:val="21"/>
+          <w:szCs w:val="21"/>
+        </w:rPr>
+      </w:pPr>
+      <w:r>
+        <w:rPr>
+          <w:noProof/>
+        </w:rPr>
+        <w:lastRenderedPageBreak/>
+        <w:drawing>
+          <wp:inline distT="0" distB="0" distL="0" distR="0" wp14:anchorId="5C9A296B" wp14:editId="5D2D8402">
+            <wp:extent cx="1790700" cy="647700"/>
+            <wp:effectExtent l="0" t="0" r="0" b="0"/>
+            <wp:docPr id="22" name="Picture 22"/>
             <wp:cNvGraphicFramePr>
               <a:graphicFrameLocks xmlns:a="http://schemas.openxmlformats.org/drawingml/2006/main" noChangeAspect="1"/>
             </wp:cNvGraphicFramePr>
@@ -5980,6 +4518,386 @@
                   <pic:spPr>
                     <a:xfrm>
                       <a:off x="0" y="0"/>
+                      <a:ext cx="1790700" cy="647700"/>
+                    </a:xfrm>
+                    <a:prstGeom prst="rect">
+                      <a:avLst/>
+                    </a:prstGeom>
+                  </pic:spPr>
+                </pic:pic>
+              </a:graphicData>
+            </a:graphic>
+          </wp:inline>
+        </w:drawing>
+      </w:r>
+      <w:r>
+        <w:rPr>
+          <w:rFonts w:ascii="Arial" w:eastAsia="Times New Roman" w:hAnsi="Arial" w:cs="Arial"/>
+          <w:color w:val="373A3C"/>
+          <w:sz w:val="21"/>
+          <w:szCs w:val="21"/>
+        </w:rPr>
+        <w:tab/>
+      </w:r>
+      <w:r>
+        <w:rPr>
+          <w:rFonts w:ascii="Arial" w:eastAsia="Times New Roman" w:hAnsi="Arial" w:cs="Arial"/>
+          <w:color w:val="373A3C"/>
+          <w:sz w:val="21"/>
+          <w:szCs w:val="21"/>
+        </w:rPr>
+        <w:tab/>
+      </w:r>
+      <w:r>
+        <w:rPr>
+          <w:noProof/>
+        </w:rPr>
+        <w:drawing>
+          <wp:inline distT="0" distB="0" distL="0" distR="0" wp14:anchorId="63BBB43A" wp14:editId="1EC091C5">
+            <wp:extent cx="1038225" cy="619125"/>
+            <wp:effectExtent l="0" t="0" r="9525" b="9525"/>
+            <wp:docPr id="23" name="Picture 23"/>
+            <wp:cNvGraphicFramePr>
+              <a:graphicFrameLocks xmlns:a="http://schemas.openxmlformats.org/drawingml/2006/main" noChangeAspect="1"/>
+            </wp:cNvGraphicFramePr>
+            <a:graphic xmlns:a="http://schemas.openxmlformats.org/drawingml/2006/main">
+              <a:graphicData uri="http://schemas.openxmlformats.org/drawingml/2006/picture">
+                <pic:pic xmlns:pic="http://schemas.openxmlformats.org/drawingml/2006/picture">
+                  <pic:nvPicPr>
+                    <pic:cNvPr id="1" name=""/>
+                    <pic:cNvPicPr/>
+                  </pic:nvPicPr>
+                  <pic:blipFill>
+                    <a:blip r:embed="rId40"/>
+                    <a:stretch>
+                      <a:fillRect/>
+                    </a:stretch>
+                  </pic:blipFill>
+                  <pic:spPr>
+                    <a:xfrm>
+                      <a:off x="0" y="0"/>
+                      <a:ext cx="1038225" cy="619125"/>
+                    </a:xfrm>
+                    <a:prstGeom prst="rect">
+                      <a:avLst/>
+                    </a:prstGeom>
+                  </pic:spPr>
+                </pic:pic>
+              </a:graphicData>
+            </a:graphic>
+          </wp:inline>
+        </w:drawing>
+      </w:r>
+    </w:p>
+    <w:p>
+      <w:pPr>
+        <w:shd w:val="clear" w:color="auto" w:fill="FFFFFF"/>
+        <w:spacing w:after="300" w:line="315" w:lineRule="atLeast"/>
+        <w:jc w:val="center"/>
+        <w:rPr>
+          <w:rFonts w:ascii="Arial" w:eastAsia="Times New Roman" w:hAnsi="Arial" w:cs="Arial"/>
+          <w:b/>
+          <w:i/>
+          <w:color w:val="373A3C"/>
+          <w:sz w:val="21"/>
+          <w:szCs w:val="21"/>
+          <w:u w:val="single"/>
+        </w:rPr>
+      </w:pPr>
+      <w:r>
+        <w:rPr>
+          <w:rFonts w:ascii="Arial" w:eastAsia="Times New Roman" w:hAnsi="Arial" w:cs="Arial"/>
+          <w:b/>
+          <w:i/>
+          <w:color w:val="373A3C"/>
+          <w:sz w:val="21"/>
+          <w:szCs w:val="21"/>
+          <w:u w:val="single"/>
+        </w:rPr>
+        <w:t>OCTAVE</w:t>
+      </w:r>
+      <w:bookmarkStart w:id="0" w:name="_GoBack"/>
+      <w:bookmarkEnd w:id="0"/>
+    </w:p>
+    <w:p>
+      <w:pPr>
+        <w:pStyle w:val="ListBullet"/>
+        <w:tabs>
+          <w:tab w:val="clear" w:pos="360"/>
+        </w:tabs>
+      </w:pPr>
+      <w:r>
+        <w:t>A = [1 2; 3 4; 5 6];</w:t>
+      </w:r>
+      <w:r>
+        <w:tab/>
+      </w:r>
+      <w:r>
+        <w:tab/>
+      </w:r>
+      <w:r>
+        <w:tab/>
+        <w:t xml:space="preserve"> B = [1 2 3; 4 5 6];</w:t>
+      </w:r>
+    </w:p>
+    <w:p>
+      <w:pPr>
+        <w:pStyle w:val="ListBullet"/>
+        <w:numPr>
+          <w:ilvl w:val="0"/>
+          <w:numId w:val="0"/>
+        </w:numPr>
+        <w:ind w:left="360"/>
+      </w:pPr>
+      <w:r>
+        <w:t xml:space="preserve">Which of the following are valid commands? </w:t>
+      </w:r>
+    </w:p>
+    <w:p>
+      <w:pPr>
+        <w:pStyle w:val="ListBullet"/>
+        <w:numPr>
+          <w:ilvl w:val="0"/>
+          <w:numId w:val="11"/>
+        </w:numPr>
+        <w:rPr>
+          <w:b/>
+        </w:rPr>
+      </w:pPr>
+      <w:r>
+        <w:rPr>
+          <w:b/>
+        </w:rPr>
+        <w:t>C = A * B;</w:t>
+      </w:r>
+      <w:r>
+        <w:rPr>
+          <w:b/>
+        </w:rPr>
+        <w:t xml:space="preserve"> </w:t>
+      </w:r>
+      <w:r>
+        <w:t xml:space="preserve">(# of </w:t>
+      </w:r>
+      <w:proofErr w:type="spellStart"/>
+      <w:r>
+        <w:t>cols</w:t>
+      </w:r>
+      <w:proofErr w:type="spellEnd"/>
+      <w:r>
+        <w:t xml:space="preserve"> in left must = # of rows in right </w:t>
+      </w:r>
+      <w:r>
+        <w:sym w:font="Wingdings" w:char="F0E0"/>
+      </w:r>
+      <w:r>
+        <w:t xml:space="preserve"> 3x2 * 2x3)</w:t>
+      </w:r>
+    </w:p>
+    <w:p>
+      <w:pPr>
+        <w:pStyle w:val="ListBullet"/>
+        <w:numPr>
+          <w:ilvl w:val="0"/>
+          <w:numId w:val="11"/>
+        </w:numPr>
+        <w:rPr>
+          <w:b/>
+        </w:rPr>
+      </w:pPr>
+      <w:r>
+        <w:rPr>
+          <w:b/>
+        </w:rPr>
+        <w:t>C = B' + A;</w:t>
+      </w:r>
+      <w:r>
+        <w:rPr>
+          <w:b/>
+        </w:rPr>
+        <w:t xml:space="preserve"> </w:t>
+      </w:r>
+      <w:r>
+        <w:t>(only matching indexes will add up)</w:t>
+      </w:r>
+    </w:p>
+    <w:p>
+      <w:pPr>
+        <w:pStyle w:val="ListBullet"/>
+        <w:numPr>
+          <w:ilvl w:val="0"/>
+          <w:numId w:val="11"/>
+        </w:numPr>
+        <w:rPr>
+          <w:b/>
+        </w:rPr>
+      </w:pPr>
+      <w:r>
+        <w:rPr>
+          <w:b/>
+        </w:rPr>
+        <w:t>C = A' + B;</w:t>
+      </w:r>
+      <w:r>
+        <w:rPr>
+          <w:b/>
+        </w:rPr>
+        <w:t xml:space="preserve"> </w:t>
+      </w:r>
+      <w:r>
+        <w:t>(only matching indexes will add up)</w:t>
+      </w:r>
+    </w:p>
+    <w:p>
+      <w:pPr>
+        <w:pStyle w:val="ListBullet"/>
+        <w:numPr>
+          <w:ilvl w:val="0"/>
+          <w:numId w:val="11"/>
+        </w:numPr>
+        <w:rPr>
+          <w:b/>
+        </w:rPr>
+      </w:pPr>
+      <w:r>
+        <w:rPr>
+          <w:b/>
+        </w:rPr>
+        <w:t>C = B * A;</w:t>
+      </w:r>
+      <w:r>
+        <w:rPr>
+          <w:b/>
+        </w:rPr>
+        <w:t xml:space="preserve"> </w:t>
+      </w:r>
+      <w:r>
+        <w:t xml:space="preserve">(# of </w:t>
+      </w:r>
+      <w:proofErr w:type="spellStart"/>
+      <w:r>
+        <w:t>cols</w:t>
+      </w:r>
+      <w:proofErr w:type="spellEnd"/>
+      <w:r>
+        <w:t xml:space="preserve"> in left must = # of rows in right </w:t>
+      </w:r>
+      <w:r>
+        <w:sym w:font="Wingdings" w:char="F0E0"/>
+      </w:r>
+      <w:r>
+        <w:t xml:space="preserve"> 2x3 * 3x2)</w:t>
+      </w:r>
+    </w:p>
+    <w:p>
+      <w:pPr>
+        <w:pStyle w:val="ListBullet"/>
+        <w:numPr>
+          <w:ilvl w:val="0"/>
+          <w:numId w:val="0"/>
+        </w:numPr>
+        <w:ind w:left="360"/>
+      </w:pPr>
+    </w:p>
+    <w:p>
+      <w:pPr>
+        <w:pStyle w:val="ListBullet"/>
+        <w:tabs>
+          <w:tab w:val="clear" w:pos="360"/>
+        </w:tabs>
+      </w:pPr>
+      <w:r>
+        <w:t>Let A=</w:t>
+      </w:r>
+      <w:r>
+        <w:rPr>
+          <w:rFonts w:ascii="Cambria Math" w:hAnsi="Cambria Math" w:cs="Cambria Math"/>
+        </w:rPr>
+        <w:t xml:space="preserve"> </w:t>
+      </w:r>
+      <w:r>
+        <w:rPr>
+          <w:noProof/>
+        </w:rPr>
+        <w:drawing>
+          <wp:inline distT="0" distB="0" distL="0" distR="0" wp14:anchorId="10BB266B" wp14:editId="76BDA000">
+            <wp:extent cx="902525" cy="534254"/>
+            <wp:effectExtent l="0" t="0" r="0" b="0"/>
+            <wp:docPr id="7" name="Picture 7"/>
+            <wp:cNvGraphicFramePr>
+              <a:graphicFrameLocks xmlns:a="http://schemas.openxmlformats.org/drawingml/2006/main" noChangeAspect="1"/>
+            </wp:cNvGraphicFramePr>
+            <a:graphic xmlns:a="http://schemas.openxmlformats.org/drawingml/2006/main">
+              <a:graphicData uri="http://schemas.openxmlformats.org/drawingml/2006/picture">
+                <pic:pic xmlns:pic="http://schemas.openxmlformats.org/drawingml/2006/picture">
+                  <pic:nvPicPr>
+                    <pic:cNvPr id="1" name=""/>
+                    <pic:cNvPicPr/>
+                  </pic:nvPicPr>
+                  <pic:blipFill>
+                    <a:blip r:embed="rId41"/>
+                    <a:stretch>
+                      <a:fillRect/>
+                    </a:stretch>
+                  </pic:blipFill>
+                  <pic:spPr>
+                    <a:xfrm>
+                      <a:off x="0" y="0"/>
+                      <a:ext cx="909875" cy="538605"/>
+                    </a:xfrm>
+                    <a:prstGeom prst="rect">
+                      <a:avLst/>
+                    </a:prstGeom>
+                  </pic:spPr>
+                </pic:pic>
+              </a:graphicData>
+            </a:graphic>
+          </wp:inline>
+        </w:drawing>
+      </w:r>
+      <w:r>
+        <w:rPr>
+          <w:rFonts w:ascii="Cambria Math" w:hAnsi="Cambria Math" w:cs="Cambria Math"/>
+        </w:rPr>
+        <w:t xml:space="preserve"> </w:t>
+      </w:r>
+      <w:r>
+        <w:t>Which of the following indexing expressions gives B=</w:t>
+      </w:r>
+      <w:r>
+        <w:rPr>
+          <w:rFonts w:ascii="Cambria Math" w:hAnsi="Cambria Math" w:cs="Cambria Math"/>
+        </w:rPr>
+        <w:tab/>
+      </w:r>
+      <w:r>
+        <w:rPr>
+          <w:noProof/>
+        </w:rPr>
+        <w:drawing>
+          <wp:inline distT="0" distB="0" distL="0" distR="0" wp14:anchorId="63B004A0" wp14:editId="72AE6C3A">
+            <wp:extent cx="546964" cy="563880"/>
+            <wp:effectExtent l="0" t="0" r="5715" b="7620"/>
+            <wp:docPr id="24" name="Picture 24"/>
+            <wp:cNvGraphicFramePr>
+              <a:graphicFrameLocks xmlns:a="http://schemas.openxmlformats.org/drawingml/2006/main" noChangeAspect="1"/>
+            </wp:cNvGraphicFramePr>
+            <a:graphic xmlns:a="http://schemas.openxmlformats.org/drawingml/2006/main">
+              <a:graphicData uri="http://schemas.openxmlformats.org/drawingml/2006/picture">
+                <pic:pic xmlns:pic="http://schemas.openxmlformats.org/drawingml/2006/picture">
+                  <pic:nvPicPr>
+                    <pic:cNvPr id="1" name=""/>
+                    <pic:cNvPicPr/>
+                  </pic:nvPicPr>
+                  <pic:blipFill>
+                    <a:blip r:embed="rId42"/>
+                    <a:stretch>
+                      <a:fillRect/>
+                    </a:stretch>
+                  </pic:blipFill>
+                  <pic:spPr>
+                    <a:xfrm>
+                      <a:off x="0" y="0"/>
                       <a:ext cx="556325" cy="573530"/>
                     </a:xfrm>
                     <a:prstGeom prst="rect">
@@ -6159,7 +5077,6 @@
         <w:ind w:left="720"/>
       </w:pPr>
       <w:r>
-        <w:lastRenderedPageBreak/>
         <w:t xml:space="preserve">    </w:t>
       </w:r>
       <w:proofErr w:type="gramStart"/>
@@ -6288,6 +5205,7 @@
         <w:ind w:firstLine="360"/>
       </w:pPr>
       <w:r>
+        <w:lastRenderedPageBreak/>
         <w:t>Which of the following vectorizations correctly compute z? Check all that apply.</w:t>
       </w:r>
     </w:p>

</xml_diff>